<commit_message>
adding desks' microcontrollers code explaination
</commit_message>
<xml_diff>
--- a/project report.docx
+++ b/project report.docx
@@ -371,8 +371,8 @@
         <w:rPr>
           <w:b/>
           <w:bCs/>
-          <w:sz w:val="32"/>
-          <w:szCs w:val="32"/>
+          <w:sz w:val="28"/>
+          <w:szCs w:val="28"/>
           <w:rtl/>
           <w:lang w:bidi="fa-IR"/>
         </w:rPr>
@@ -382,8 +382,8 @@
           <w:rFonts w:hint="cs"/>
           <w:b/>
           <w:bCs/>
-          <w:sz w:val="32"/>
-          <w:szCs w:val="32"/>
+          <w:sz w:val="28"/>
+          <w:szCs w:val="28"/>
           <w:rtl/>
           <w:lang w:bidi="fa-IR"/>
         </w:rPr>
@@ -396,8 +396,8 @@
         <w:rPr>
           <w:b/>
           <w:bCs/>
-          <w:sz w:val="32"/>
-          <w:szCs w:val="32"/>
+          <w:sz w:val="28"/>
+          <w:szCs w:val="28"/>
           <w:rtl/>
           <w:lang w:bidi="fa-IR"/>
         </w:rPr>
@@ -407,8 +407,8 @@
           <w:rFonts w:hint="cs"/>
           <w:b/>
           <w:bCs/>
-          <w:sz w:val="32"/>
-          <w:szCs w:val="32"/>
+          <w:sz w:val="28"/>
+          <w:szCs w:val="28"/>
           <w:rtl/>
           <w:lang w:bidi="fa-IR"/>
         </w:rPr>
@@ -421,8 +421,8 @@
         <w:rPr>
           <w:b/>
           <w:bCs/>
-          <w:sz w:val="32"/>
-          <w:szCs w:val="32"/>
+          <w:sz w:val="28"/>
+          <w:szCs w:val="28"/>
           <w:rtl/>
           <w:lang w:bidi="fa-IR"/>
         </w:rPr>
@@ -432,8 +432,8 @@
           <w:rFonts w:hint="cs"/>
           <w:b/>
           <w:bCs/>
-          <w:sz w:val="32"/>
-          <w:szCs w:val="32"/>
+          <w:sz w:val="28"/>
+          <w:szCs w:val="28"/>
           <w:rtl/>
           <w:lang w:bidi="fa-IR"/>
         </w:rPr>
@@ -695,23 +695,675 @@
         <w:rPr>
           <w:b/>
           <w:bCs/>
+          <w:sz w:val="28"/>
+          <w:szCs w:val="28"/>
+          <w:rtl/>
+          <w:lang w:bidi="fa-IR"/>
+        </w:rPr>
+      </w:pPr>
+      <w:r>
+        <w:rPr>
+          <w:rFonts w:hint="cs"/>
+          <w:b/>
+          <w:bCs/>
+          <w:sz w:val="28"/>
+          <w:szCs w:val="28"/>
+          <w:rtl/>
+          <w:lang w:bidi="fa-IR"/>
+        </w:rPr>
+        <w:t>نحوه بستن مدار‌ها</w:t>
+      </w:r>
+    </w:p>
+    <w:p>
+      <w:pPr>
+        <w:bidi/>
+        <w:rPr>
+          <w:rtl/>
+          <w:lang w:bidi="fa-IR"/>
+        </w:rPr>
+      </w:pPr>
+      <w:r>
+        <w:rPr>
+          <w:rFonts w:hint="cs"/>
+          <w:rtl/>
+          <w:lang w:bidi="fa-IR"/>
+        </w:rPr>
+        <w:t xml:space="preserve">در این پروژه ما برای هر میز مطالعه از یک سنسور حرکت، یک بازر و </w:t>
+      </w:r>
+      <w:r>
+        <w:rPr>
+          <w:lang w:bidi="fa-IR"/>
+        </w:rPr>
+        <w:t>LED</w:t>
+      </w:r>
+      <w:r>
+        <w:rPr>
+          <w:rFonts w:hint="cs"/>
+          <w:rtl/>
+          <w:lang w:bidi="fa-IR"/>
+        </w:rPr>
+        <w:t xml:space="preserve"> برای اخطارها و یک میکروکنترلر برای ارسال و دریافت داده ها به سرور استفاده کرده ایم. </w:t>
+      </w:r>
+    </w:p>
+    <w:p>
+      <w:pPr>
+        <w:bidi/>
+        <w:rPr>
+          <w:rtl/>
+          <w:lang w:bidi="fa-IR"/>
+        </w:rPr>
+      </w:pPr>
+      <w:r>
+        <w:rPr>
+          <w:rFonts w:hint="cs"/>
+          <w:rtl/>
+          <w:lang w:bidi="fa-IR"/>
+        </w:rPr>
+        <w:t>هم چنین برای هر چند میز که نزدیک به هم قرار دارند یک سنسور صدا برای سنجش میزان صدا در آن ناحیه، یک سنسور دما و یک سنسور کنترل کیفت هوا و یک میکروکنترلر برای ارتباط با سرور داریم.</w:t>
+      </w:r>
+    </w:p>
+    <w:p>
+      <w:pPr>
+        <w:bidi/>
+        <w:rPr>
+          <w:rtl/>
+          <w:lang w:bidi="fa-IR"/>
+        </w:rPr>
+      </w:pPr>
+      <w:r>
+        <w:rPr>
+          <w:rFonts w:hint="cs"/>
+          <w:rtl/>
+          <w:lang w:bidi="fa-IR"/>
+        </w:rPr>
+        <w:t>سنسورها با استفاده از سیم جامپر به میکروکنترلرها متصل شده اند ولی در پیاده سازی در محیط واقعی بهتر است در صورتی که به صرفه باشد از سنسورهایی با قابلیت برقراری ارتباط بدون سیم استفاده کنیم.</w:t>
+      </w:r>
+    </w:p>
+    <w:p>
+      <w:pPr>
+        <w:bidi/>
+        <w:rPr>
+          <w:rtl/>
+          <w:lang w:bidi="fa-IR"/>
+        </w:rPr>
+      </w:pPr>
+      <w:r>
+        <w:rPr>
+          <w:rFonts w:hint="cs"/>
+          <w:rtl/>
+          <w:lang w:bidi="fa-IR"/>
+        </w:rPr>
+        <w:t xml:space="preserve">میکروکنترلرها از طریق ماژول </w:t>
+      </w:r>
+      <w:r>
+        <w:rPr>
+          <w:lang w:bidi="fa-IR"/>
+        </w:rPr>
+        <w:t>Wi-Fi</w:t>
+      </w:r>
+      <w:r>
+        <w:rPr>
+          <w:rFonts w:hint="cs"/>
+          <w:rtl/>
+          <w:lang w:bidi="fa-IR"/>
+        </w:rPr>
+        <w:t xml:space="preserve"> با سرور ارتباط برقرار کرده و </w:t>
+      </w:r>
+      <w:r>
+        <w:rPr>
+          <w:rFonts w:hint="cs"/>
+          <w:rtl/>
+          <w:lang w:bidi="fa-IR"/>
+        </w:rPr>
+        <w:t>داده رد و بدل می کنند.</w:t>
+      </w:r>
+    </w:p>
+    <w:p>
+      <w:pPr>
+        <w:bidi/>
+        <w:rPr>
+          <w:rtl/>
+          <w:lang w:bidi="fa-IR"/>
+        </w:rPr>
+      </w:pPr>
+      <w:r>
+        <w:rPr>
+          <w:rFonts w:hint="cs"/>
+          <w:rtl/>
+          <w:lang w:bidi="fa-IR"/>
+        </w:rPr>
+        <w:t xml:space="preserve">برای کالیبره کردن سنسورهای حرکت و صدا از پتانسیومتر تعبیه شده روی سنسور استفاده شده است. به این صورت که برای کالیبره کردن سنسور صدا پتانسیومتر به گونه ای تنظیم می شود که در سکوت </w:t>
+      </w:r>
+      <w:r>
+        <w:rPr>
+          <w:lang w:bidi="fa-IR"/>
+        </w:rPr>
+        <w:t>LED</w:t>
+      </w:r>
+      <w:r>
+        <w:rPr>
+          <w:rFonts w:hint="cs"/>
+          <w:rtl/>
+          <w:lang w:bidi="fa-IR"/>
+        </w:rPr>
+        <w:t xml:space="preserve"> روی سنسور خاموش و در صورت ایجاد صدا روشن شود. برای کالیبره کردن سنسور حرکت، پتانسیومترها به گونه ای تنظیم می شوند که دامنه تشخیص حرکت (برای مثال تشخیص حرکت به شعاع 3 متر از سنسور)، و مدت زمان </w:t>
+      </w:r>
+      <w:r>
+        <w:rPr>
+          <w:lang w:bidi="fa-IR"/>
+        </w:rPr>
+        <w:t>high</w:t>
+      </w:r>
+      <w:r>
+        <w:rPr>
+          <w:rFonts w:hint="cs"/>
+          <w:rtl/>
+          <w:lang w:bidi="fa-IR"/>
+        </w:rPr>
+        <w:t xml:space="preserve"> بود پین مربوطه در صورت تشخیص حرکت تنظیم شود. در این پروژه شعاع تشخیص و مدت زمان </w:t>
+      </w:r>
+      <w:r>
+        <w:rPr>
+          <w:lang w:bidi="fa-IR"/>
+        </w:rPr>
+        <w:t>high</w:t>
+      </w:r>
+      <w:r>
+        <w:rPr>
+          <w:rFonts w:hint="cs"/>
+          <w:rtl/>
+          <w:lang w:bidi="fa-IR"/>
+        </w:rPr>
+        <w:t xml:space="preserve"> بودن پایه سنسور، هر کدام روی کم ترین حد آنها یعنی 3 متر و 2.5 ثانیه تنظیم شده اند. هم چنین برای کالیبره کردن سنسور کنترل کیفیت هوا با توجه به اینکه از پین خروجی آنالوگ سنسور استفاده کرده ایم، از کد مناسب استفاده شده است. (کالیبره کردن با استفاده از پتانسیومتر روی خروجی دیجیتال سنسور اثر دارد و نه خروجی آنالوگ آن.)</w:t>
+      </w:r>
+    </w:p>
+    <w:p>
+      <w:pPr>
+        <w:bidi/>
+        <w:rPr>
+          <w:lang w:bidi="fa-IR"/>
+        </w:rPr>
+      </w:pPr>
+      <w:r>
+        <w:rPr>
+          <w:noProof/>
+          <w:lang w:bidi="fa-IR"/>
+        </w:rPr>
+        <mc:AlternateContent>
+          <mc:Choice Requires="wps">
+            <w:drawing>
+              <wp:anchor distT="0" distB="0" distL="114300" distR="114300" simplePos="0" relativeHeight="251659264" behindDoc="0" locked="0" layoutInCell="1" allowOverlap="1" wp14:anchorId="5A298E5A" wp14:editId="6274B279">
+                <wp:simplePos x="0" y="0"/>
+                <wp:positionH relativeFrom="column">
+                  <wp:posOffset>4171950</wp:posOffset>
+                </wp:positionH>
+                <wp:positionV relativeFrom="paragraph">
+                  <wp:posOffset>1302385</wp:posOffset>
+                </wp:positionV>
+                <wp:extent cx="565150" cy="209550"/>
+                <wp:effectExtent l="0" t="0" r="25400" b="19050"/>
+                <wp:wrapNone/>
+                <wp:docPr id="1468406575" name="Text Box 6"/>
+                <wp:cNvGraphicFramePr/>
+                <a:graphic xmlns:a="http://schemas.openxmlformats.org/drawingml/2006/main">
+                  <a:graphicData uri="http://schemas.microsoft.com/office/word/2010/wordprocessingShape">
+                    <wps:wsp>
+                      <wps:cNvSpPr txBox="1"/>
+                      <wps:spPr>
+                        <a:xfrm>
+                          <a:off x="0" y="0"/>
+                          <a:ext cx="565150" cy="209550"/>
+                        </a:xfrm>
+                        <a:prstGeom prst="rect">
+                          <a:avLst/>
+                        </a:prstGeom>
+                        <a:solidFill>
+                          <a:schemeClr val="lt1"/>
+                        </a:solidFill>
+                        <a:ln w="6350">
+                          <a:solidFill>
+                            <a:prstClr val="black"/>
+                          </a:solidFill>
+                        </a:ln>
+                      </wps:spPr>
+                      <wps:txbx>
+                        <w:txbxContent>
+                          <w:p>
+                            <w:pPr>
+                              <w:rPr>
+                                <w:b/>
+                                <w:bCs/>
+                                <w:sz w:val="16"/>
+                                <w:szCs w:val="16"/>
+                                <w:lang w:bidi="fa-IR"/>
+                              </w:rPr>
+                            </w:pPr>
+                            <w:r>
+                              <w:rPr>
+                                <w:b/>
+                                <w:bCs/>
+                                <w:sz w:val="16"/>
+                                <w:szCs w:val="16"/>
+                                <w:lang w:bidi="fa-IR"/>
+                              </w:rPr>
+                              <w:t>MQ-135</w:t>
+                            </w:r>
+                          </w:p>
+                          <w:p>
+                            <w:pPr>
+                              <w:rPr>
+                                <w:b/>
+                                <w:bCs/>
+                                <w:sz w:val="16"/>
+                                <w:szCs w:val="16"/>
+                                <w:lang w:bidi="fa-IR"/>
+                              </w:rPr>
+                            </w:pPr>
+                          </w:p>
+                        </w:txbxContent>
+                      </wps:txbx>
+                      <wps:bodyPr rot="0" spcFirstLastPara="0" vertOverflow="overflow" horzOverflow="overflow" vert="horz" wrap="square" lIns="91440" tIns="45720" rIns="91440" bIns="45720" numCol="1" spcCol="0" rtlCol="0" fromWordArt="0" anchor="t" anchorCtr="0" forceAA="0" compatLnSpc="1">
+                        <a:prstTxWarp prst="textNoShape">
+                          <a:avLst/>
+                        </a:prstTxWarp>
+                        <a:noAutofit/>
+                      </wps:bodyPr>
+                    </wps:wsp>
+                  </a:graphicData>
+                </a:graphic>
+                <wp14:sizeRelH relativeFrom="margin">
+                  <wp14:pctWidth>0</wp14:pctWidth>
+                </wp14:sizeRelH>
+                <wp14:sizeRelV relativeFrom="margin">
+                  <wp14:pctHeight>0</wp14:pctHeight>
+                </wp14:sizeRelV>
+              </wp:anchor>
+            </w:drawing>
+          </mc:Choice>
+          <mc:Fallback>
+            <w:pict>
+              <v:shapetype w14:anchorId="5A298E5A" id="_x0000_t202" coordsize="21600,21600" o:spt="202" path="m,l,21600r21600,l21600,xe">
+                <v:stroke joinstyle="miter"/>
+                <v:path gradientshapeok="t" o:connecttype="rect"/>
+              </v:shapetype>
+              <v:shape id="Text Box 6" o:spid="_x0000_s1026" type="#_x0000_t202" style="position:absolute;left:0;text-align:left;margin-left:328.5pt;margin-top:102.55pt;width:44.5pt;height:16.5pt;z-index:251659264;visibility:visible;mso-wrap-style:square;mso-width-percent:0;mso-height-percent:0;mso-wrap-distance-left:9pt;mso-wrap-distance-top:0;mso-wrap-distance-right:9pt;mso-wrap-distance-bottom:0;mso-position-horizontal:absolute;mso-position-horizontal-relative:text;mso-position-vertical:absolute;mso-position-vertical-relative:text;mso-width-percent:0;mso-height-percent:0;mso-width-relative:margin;mso-height-relative:margin;v-text-anchor:top" o:gfxdata="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" fillcolor="white [3201]" strokeweight=".5pt">
+                <v:textbox>
+                  <w:txbxContent>
+                    <w:p>
+                      <w:pPr>
+                        <w:rPr>
+                          <w:b/>
+                          <w:bCs/>
+                          <w:sz w:val="16"/>
+                          <w:szCs w:val="16"/>
+                          <w:lang w:bidi="fa-IR"/>
+                        </w:rPr>
+                      </w:pPr>
+                      <w:r>
+                        <w:rPr>
+                          <w:b/>
+                          <w:bCs/>
+                          <w:sz w:val="16"/>
+                          <w:szCs w:val="16"/>
+                          <w:lang w:bidi="fa-IR"/>
+                        </w:rPr>
+                        <w:t>MQ-135</w:t>
+                      </w:r>
+                    </w:p>
+                    <w:p>
+                      <w:pPr>
+                        <w:rPr>
+                          <w:b/>
+                          <w:bCs/>
+                          <w:sz w:val="16"/>
+                          <w:szCs w:val="16"/>
+                          <w:lang w:bidi="fa-IR"/>
+                        </w:rPr>
+                      </w:pPr>
+                    </w:p>
+                  </w:txbxContent>
+                </v:textbox>
+              </v:shape>
+            </w:pict>
+          </mc:Fallback>
+        </mc:AlternateContent>
+      </w:r>
+      <w:r>
+        <w:rPr>
+          <w:noProof/>
+          <w:lang w:bidi="fa-IR"/>
+        </w:rPr>
+        <mc:AlternateContent>
+          <mc:Choice Requires="wps">
+            <w:drawing>
+              <wp:anchor distT="0" distB="0" distL="114300" distR="114300" simplePos="0" relativeHeight="251661312" behindDoc="0" locked="0" layoutInCell="1" allowOverlap="1" wp14:anchorId="0845FDC4" wp14:editId="29FCE08A">
+                <wp:simplePos x="0" y="0"/>
+                <wp:positionH relativeFrom="column">
+                  <wp:posOffset>3689350</wp:posOffset>
+                </wp:positionH>
+                <wp:positionV relativeFrom="paragraph">
+                  <wp:posOffset>1118235</wp:posOffset>
+                </wp:positionV>
+                <wp:extent cx="520700" cy="209550"/>
+                <wp:effectExtent l="0" t="0" r="12700" b="19050"/>
+                <wp:wrapNone/>
+                <wp:docPr id="646594943" name="Text Box 8"/>
+                <wp:cNvGraphicFramePr/>
+                <a:graphic xmlns:a="http://schemas.openxmlformats.org/drawingml/2006/main">
+                  <a:graphicData uri="http://schemas.microsoft.com/office/word/2010/wordprocessingShape">
+                    <wps:wsp>
+                      <wps:cNvSpPr txBox="1"/>
+                      <wps:spPr>
+                        <a:xfrm>
+                          <a:off x="0" y="0"/>
+                          <a:ext cx="520700" cy="209550"/>
+                        </a:xfrm>
+                        <a:prstGeom prst="rect">
+                          <a:avLst/>
+                        </a:prstGeom>
+                        <a:solidFill>
+                          <a:schemeClr val="lt1"/>
+                        </a:solidFill>
+                        <a:ln w="6350">
+                          <a:solidFill>
+                            <a:prstClr val="black"/>
+                          </a:solidFill>
+                        </a:ln>
+                      </wps:spPr>
+                      <wps:txbx>
+                        <w:txbxContent>
+                          <w:p>
+                            <w:pPr>
+                              <w:rPr>
+                                <w:b/>
+                                <w:bCs/>
+                                <w:sz w:val="16"/>
+                                <w:szCs w:val="16"/>
+                              </w:rPr>
+                            </w:pPr>
+                            <w:r>
+                              <w:rPr>
+                                <w:b/>
+                                <w:bCs/>
+                                <w:sz w:val="16"/>
+                                <w:szCs w:val="16"/>
+                              </w:rPr>
+                              <w:t>DHT22</w:t>
+                            </w:r>
+                          </w:p>
+                        </w:txbxContent>
+                      </wps:txbx>
+                      <wps:bodyPr rot="0" spcFirstLastPara="0" vertOverflow="overflow" horzOverflow="overflow" vert="horz" wrap="square" lIns="91440" tIns="45720" rIns="91440" bIns="45720" numCol="1" spcCol="0" rtlCol="0" fromWordArt="0" anchor="t" anchorCtr="0" forceAA="0" compatLnSpc="1">
+                        <a:prstTxWarp prst="textNoShape">
+                          <a:avLst/>
+                        </a:prstTxWarp>
+                        <a:noAutofit/>
+                      </wps:bodyPr>
+                    </wps:wsp>
+                  </a:graphicData>
+                </a:graphic>
+                <wp14:sizeRelH relativeFrom="margin">
+                  <wp14:pctWidth>0</wp14:pctWidth>
+                </wp14:sizeRelH>
+              </wp:anchor>
+            </w:drawing>
+          </mc:Choice>
+          <mc:Fallback>
+            <w:pict>
+              <v:shape w14:anchorId="0845FDC4" id="Text Box 8" o:spid="_x0000_s1027" type="#_x0000_t202" style="position:absolute;left:0;text-align:left;margin-left:290.5pt;margin-top:88.05pt;width:41pt;height:16.5pt;z-index:251661312;visibility:visible;mso-wrap-style:square;mso-width-percent:0;mso-wrap-distance-left:9pt;mso-wrap-distance-top:0;mso-wrap-distance-right:9pt;mso-wrap-distance-bottom:0;mso-position-horizontal:absolute;mso-position-horizontal-relative:text;mso-position-vertical:absolute;mso-position-vertical-relative:text;mso-width-percent:0;mso-width-relative:margin;v-text-anchor:top" o:gfxdata="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" fillcolor="white [3201]" strokeweight=".5pt">
+                <v:textbox>
+                  <w:txbxContent>
+                    <w:p>
+                      <w:pPr>
+                        <w:rPr>
+                          <w:b/>
+                          <w:bCs/>
+                          <w:sz w:val="16"/>
+                          <w:szCs w:val="16"/>
+                        </w:rPr>
+                      </w:pPr>
+                      <w:r>
+                        <w:rPr>
+                          <w:b/>
+                          <w:bCs/>
+                          <w:sz w:val="16"/>
+                          <w:szCs w:val="16"/>
+                        </w:rPr>
+                        <w:t>DHT22</w:t>
+                      </w:r>
+                    </w:p>
+                  </w:txbxContent>
+                </v:textbox>
+              </v:shape>
+            </w:pict>
+          </mc:Fallback>
+        </mc:AlternateContent>
+      </w:r>
+      <w:r>
+        <w:rPr>
+          <w:noProof/>
+          <w:lang w:bidi="fa-IR"/>
+        </w:rPr>
+        <mc:AlternateContent>
+          <mc:Choice Requires="wps">
+            <w:drawing>
+              <wp:anchor distT="0" distB="0" distL="114300" distR="114300" simplePos="0" relativeHeight="251660288" behindDoc="0" locked="0" layoutInCell="1" allowOverlap="1" wp14:anchorId="49F34373" wp14:editId="0183A114">
+                <wp:simplePos x="0" y="0"/>
+                <wp:positionH relativeFrom="column">
+                  <wp:posOffset>4737100</wp:posOffset>
+                </wp:positionH>
+                <wp:positionV relativeFrom="paragraph">
+                  <wp:posOffset>1169035</wp:posOffset>
+                </wp:positionV>
+                <wp:extent cx="444500" cy="266700"/>
+                <wp:effectExtent l="0" t="0" r="12700" b="19050"/>
+                <wp:wrapNone/>
+                <wp:docPr id="847605414" name="Text Box 7"/>
+                <wp:cNvGraphicFramePr/>
+                <a:graphic xmlns:a="http://schemas.openxmlformats.org/drawingml/2006/main">
+                  <a:graphicData uri="http://schemas.microsoft.com/office/word/2010/wordprocessingShape">
+                    <wps:wsp>
+                      <wps:cNvSpPr txBox="1"/>
+                      <wps:spPr>
+                        <a:xfrm>
+                          <a:off x="0" y="0"/>
+                          <a:ext cx="444500" cy="266700"/>
+                        </a:xfrm>
+                        <a:prstGeom prst="rect">
+                          <a:avLst/>
+                        </a:prstGeom>
+                        <a:solidFill>
+                          <a:schemeClr val="lt1"/>
+                        </a:solidFill>
+                        <a:ln w="6350">
+                          <a:solidFill>
+                            <a:prstClr val="black"/>
+                          </a:solidFill>
+                        </a:ln>
+                      </wps:spPr>
+                      <wps:txbx>
+                        <w:txbxContent>
+                          <w:p>
+                            <w:pPr>
+                              <w:rPr>
+                                <w:b/>
+                                <w:bCs/>
+                                <w:sz w:val="16"/>
+                                <w:szCs w:val="16"/>
+                              </w:rPr>
+                            </w:pPr>
+                            <w:r>
+                              <w:rPr>
+                                <w:b/>
+                                <w:bCs/>
+                                <w:sz w:val="16"/>
+                                <w:szCs w:val="16"/>
+                              </w:rPr>
+                              <w:t>FC-04</w:t>
+                            </w:r>
+                          </w:p>
+                        </w:txbxContent>
+                      </wps:txbx>
+                      <wps:bodyPr rot="0" spcFirstLastPara="0" vertOverflow="overflow" horzOverflow="overflow" vert="horz" wrap="square" lIns="91440" tIns="45720" rIns="91440" bIns="45720" numCol="1" spcCol="0" rtlCol="0" fromWordArt="0" anchor="t" anchorCtr="0" forceAA="0" compatLnSpc="1">
+                        <a:prstTxWarp prst="textNoShape">
+                          <a:avLst/>
+                        </a:prstTxWarp>
+                        <a:noAutofit/>
+                      </wps:bodyPr>
+                    </wps:wsp>
+                  </a:graphicData>
+                </a:graphic>
+                <wp14:sizeRelH relativeFrom="margin">
+                  <wp14:pctWidth>0</wp14:pctWidth>
+                </wp14:sizeRelH>
+                <wp14:sizeRelV relativeFrom="margin">
+                  <wp14:pctHeight>0</wp14:pctHeight>
+                </wp14:sizeRelV>
+              </wp:anchor>
+            </w:drawing>
+          </mc:Choice>
+          <mc:Fallback>
+            <w:pict>
+              <v:shape w14:anchorId="49F34373" id="Text Box 7" o:spid="_x0000_s1028" type="#_x0000_t202" style="position:absolute;left:0;text-align:left;margin-left:373pt;margin-top:92.05pt;width:35pt;height:21pt;z-index:251660288;visibility:visible;mso-wrap-style:square;mso-width-percent:0;mso-height-percent:0;mso-wrap-distance-left:9pt;mso-wrap-distance-top:0;mso-wrap-distance-right:9pt;mso-wrap-distance-bottom:0;mso-position-horizontal:absolute;mso-position-horizontal-relative:text;mso-position-vertical:absolute;mso-position-vertical-relative:text;mso-width-percent:0;mso-height-percent:0;mso-width-relative:margin;mso-height-relative:margin;v-text-anchor:top" o:gfxdata="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" fillcolor="white [3201]" strokeweight=".5pt">
+                <v:textbox>
+                  <w:txbxContent>
+                    <w:p>
+                      <w:pPr>
+                        <w:rPr>
+                          <w:b/>
+                          <w:bCs/>
+                          <w:sz w:val="16"/>
+                          <w:szCs w:val="16"/>
+                        </w:rPr>
+                      </w:pPr>
+                      <w:r>
+                        <w:rPr>
+                          <w:b/>
+                          <w:bCs/>
+                          <w:sz w:val="16"/>
+                          <w:szCs w:val="16"/>
+                        </w:rPr>
+                        <w:t>FC-04</w:t>
+                      </w:r>
+                    </w:p>
+                  </w:txbxContent>
+                </v:textbox>
+              </v:shape>
+            </w:pict>
+          </mc:Fallback>
+        </mc:AlternateContent>
+      </w:r>
+      <w:r>
+        <w:rPr>
+          <w:noProof/>
+          <w:lang w:bidi="fa-IR"/>
+        </w:rPr>
+        <w:drawing>
+          <wp:inline distT="0" distB="0" distL="0" distR="0" wp14:anchorId="1ADB9C59" wp14:editId="4F67F226">
+            <wp:extent cx="2846789" cy="1460500"/>
+            <wp:effectExtent l="0" t="0" r="0" b="6350"/>
+            <wp:docPr id="1407511162" name="Picture 1"/>
+            <wp:cNvGraphicFramePr>
+              <a:graphicFrameLocks xmlns:a="http://schemas.openxmlformats.org/drawingml/2006/main" noChangeAspect="1"/>
+            </wp:cNvGraphicFramePr>
+            <a:graphic xmlns:a="http://schemas.openxmlformats.org/drawingml/2006/main">
+              <a:graphicData uri="http://schemas.openxmlformats.org/drawingml/2006/picture">
+                <pic:pic xmlns:pic="http://schemas.openxmlformats.org/drawingml/2006/picture">
+                  <pic:nvPicPr>
+                    <pic:cNvPr id="1407511162" name="Picture 1407511162"/>
+                    <pic:cNvPicPr/>
+                  </pic:nvPicPr>
+                  <pic:blipFill>
+                    <a:blip r:embed="rId5" cstate="print">
+                      <a:extLst>
+                        <a:ext uri="{28A0092B-C50C-407E-A947-70E740481C1C}">
+                          <a14:useLocalDpi xmlns:a14="http://schemas.microsoft.com/office/drawing/2010/main" val="0"/>
+                        </a:ext>
+                      </a:extLst>
+                    </a:blip>
+                    <a:stretch>
+                      <a:fillRect/>
+                    </a:stretch>
+                  </pic:blipFill>
+                  <pic:spPr>
+                    <a:xfrm>
+                      <a:off x="0" y="0"/>
+                      <a:ext cx="2874880" cy="1474912"/>
+                    </a:xfrm>
+                    <a:prstGeom prst="rect">
+                      <a:avLst/>
+                    </a:prstGeom>
+                  </pic:spPr>
+                </pic:pic>
+              </a:graphicData>
+            </a:graphic>
+          </wp:inline>
+        </w:drawing>
+      </w:r>
+      <w:r>
+        <w:rPr>
+          <w:rFonts w:hint="cs"/>
+          <w:b/>
+          <w:bCs/>
+          <w:noProof/>
           <w:sz w:val="32"/>
           <w:szCs w:val="32"/>
           <w:rtl/>
-          <w:lang w:bidi="fa-IR"/>
-        </w:rPr>
-      </w:pPr>
-      <w:r>
-        <w:rPr>
-          <w:rFonts w:hint="cs"/>
+          <w:lang w:val="fa-IR" w:bidi="fa-IR"/>
+        </w:rPr>
+        <w:t xml:space="preserve"> </w:t>
+      </w:r>
+      <w:r>
+        <w:rPr>
           <w:b/>
           <w:bCs/>
+          <w:noProof/>
           <w:sz w:val="32"/>
           <w:szCs w:val="32"/>
           <w:rtl/>
-          <w:lang w:bidi="fa-IR"/>
-        </w:rPr>
-        <w:t>نحوه بستن مدار‌ها</w:t>
+          <w:lang w:val="fa-IR" w:bidi="fa-IR"/>
+        </w:rPr>
+        <w:drawing>
+          <wp:inline distT="0" distB="0" distL="0" distR="0" wp14:anchorId="1D3E1626" wp14:editId="18F6CECB">
+            <wp:extent cx="2858135" cy="1466850"/>
+            <wp:effectExtent l="0" t="0" r="0" b="0"/>
+            <wp:docPr id="657945956" name="Picture 2"/>
+            <wp:cNvGraphicFramePr>
+              <a:graphicFrameLocks xmlns:a="http://schemas.openxmlformats.org/drawingml/2006/main" noChangeAspect="1"/>
+            </wp:cNvGraphicFramePr>
+            <a:graphic xmlns:a="http://schemas.openxmlformats.org/drawingml/2006/main">
+              <a:graphicData uri="http://schemas.openxmlformats.org/drawingml/2006/picture">
+                <pic:pic xmlns:pic="http://schemas.openxmlformats.org/drawingml/2006/picture">
+                  <pic:nvPicPr>
+                    <pic:cNvPr id="657945956" name="Picture 657945956"/>
+                    <pic:cNvPicPr/>
+                  </pic:nvPicPr>
+                  <pic:blipFill>
+                    <a:blip r:embed="rId6" cstate="print">
+                      <a:extLst>
+                        <a:ext uri="{28A0092B-C50C-407E-A947-70E740481C1C}">
+                          <a14:useLocalDpi xmlns:a14="http://schemas.microsoft.com/office/drawing/2010/main" val="0"/>
+                        </a:ext>
+                      </a:extLst>
+                    </a:blip>
+                    <a:stretch>
+                      <a:fillRect/>
+                    </a:stretch>
+                  </pic:blipFill>
+                  <pic:spPr>
+                    <a:xfrm>
+                      <a:off x="0" y="0"/>
+                      <a:ext cx="2825750" cy="1466850"/>
+                    </a:xfrm>
+                    <a:prstGeom prst="rect">
+                      <a:avLst/>
+                    </a:prstGeom>
+                  </pic:spPr>
+                </pic:pic>
+              </a:graphicData>
+            </a:graphic>
+          </wp:inline>
+        </w:drawing>
       </w:r>
     </w:p>
     <w:p>
@@ -728,7 +1380,417 @@
           <w:rtl/>
           <w:lang w:bidi="fa-IR"/>
         </w:rPr>
-        <w:t xml:space="preserve">در این پروژه ما برای هر میز مطالعه از یک سنسور حرکت، یک بازر و </w:t>
+        <w:t>تصویر مدار بسته شده برای هر ناحیه از میزها جهت پایش متغیر‌های محیطی</w:t>
+      </w:r>
+    </w:p>
+    <w:p>
+      <w:pPr>
+        <w:bidi/>
+        <w:rPr>
+          <w:rFonts w:hint="cs"/>
+          <w:noProof/>
+          <w:rtl/>
+          <w:lang w:val="fa-IR" w:bidi="fa-IR"/>
+        </w:rPr>
+      </w:pPr>
+      <w:r>
+        <w:rPr>
+          <w:rFonts w:hint="cs"/>
+          <w:noProof/>
+          <w:rtl/>
+          <w:lang w:val="fa-IR" w:bidi="fa-IR"/>
+        </w:rPr>
+        <mc:AlternateContent>
+          <mc:Choice Requires="wps">
+            <w:drawing>
+              <wp:anchor distT="0" distB="0" distL="114300" distR="114300" simplePos="0" relativeHeight="251663360" behindDoc="0" locked="0" layoutInCell="1" allowOverlap="1" wp14:anchorId="10EDEA53" wp14:editId="7DABFD4F">
+                <wp:simplePos x="0" y="0"/>
+                <wp:positionH relativeFrom="column">
+                  <wp:posOffset>4057650</wp:posOffset>
+                </wp:positionH>
+                <wp:positionV relativeFrom="paragraph">
+                  <wp:posOffset>211455</wp:posOffset>
+                </wp:positionV>
+                <wp:extent cx="482600" cy="209550"/>
+                <wp:effectExtent l="0" t="0" r="12700" b="19050"/>
+                <wp:wrapNone/>
+                <wp:docPr id="1845260179" name="Text Box 10"/>
+                <wp:cNvGraphicFramePr/>
+                <a:graphic xmlns:a="http://schemas.openxmlformats.org/drawingml/2006/main">
+                  <a:graphicData uri="http://schemas.microsoft.com/office/word/2010/wordprocessingShape">
+                    <wps:wsp>
+                      <wps:cNvSpPr txBox="1"/>
+                      <wps:spPr>
+                        <a:xfrm>
+                          <a:off x="0" y="0"/>
+                          <a:ext cx="482600" cy="209550"/>
+                        </a:xfrm>
+                        <a:prstGeom prst="rect">
+                          <a:avLst/>
+                        </a:prstGeom>
+                        <a:solidFill>
+                          <a:schemeClr val="lt1"/>
+                        </a:solidFill>
+                        <a:ln w="6350">
+                          <a:solidFill>
+                            <a:prstClr val="black"/>
+                          </a:solidFill>
+                        </a:ln>
+                      </wps:spPr>
+                      <wps:txbx>
+                        <w:txbxContent>
+                          <w:p>
+                            <w:pPr>
+                              <w:rPr>
+                                <w:b/>
+                                <w:bCs/>
+                                <w:sz w:val="16"/>
+                                <w:szCs w:val="16"/>
+                              </w:rPr>
+                            </w:pPr>
+                            <w:r>
+                              <w:rPr>
+                                <w:b/>
+                                <w:bCs/>
+                                <w:sz w:val="16"/>
+                                <w:szCs w:val="16"/>
+                              </w:rPr>
+                              <w:t>Buzzer</w:t>
+                            </w:r>
+                          </w:p>
+                        </w:txbxContent>
+                      </wps:txbx>
+                      <wps:bodyPr rot="0" spcFirstLastPara="0" vertOverflow="overflow" horzOverflow="overflow" vert="horz" wrap="square" lIns="91440" tIns="45720" rIns="91440" bIns="45720" numCol="1" spcCol="0" rtlCol="0" fromWordArt="0" anchor="t" anchorCtr="0" forceAA="0" compatLnSpc="1">
+                        <a:prstTxWarp prst="textNoShape">
+                          <a:avLst/>
+                        </a:prstTxWarp>
+                        <a:noAutofit/>
+                      </wps:bodyPr>
+                    </wps:wsp>
+                  </a:graphicData>
+                </a:graphic>
+                <wp14:sizeRelV relativeFrom="margin">
+                  <wp14:pctHeight>0</wp14:pctHeight>
+                </wp14:sizeRelV>
+              </wp:anchor>
+            </w:drawing>
+          </mc:Choice>
+          <mc:Fallback>
+            <w:pict>
+              <v:shape w14:anchorId="10EDEA53" id="Text Box 10" o:spid="_x0000_s1029" type="#_x0000_t202" style="position:absolute;left:0;text-align:left;margin-left:319.5pt;margin-top:16.65pt;width:38pt;height:16.5pt;z-index:251663360;visibility:visible;mso-wrap-style:square;mso-height-percent:0;mso-wrap-distance-left:9pt;mso-wrap-distance-top:0;mso-wrap-distance-right:9pt;mso-wrap-distance-bottom:0;mso-position-horizontal:absolute;mso-position-horizontal-relative:text;mso-position-vertical:absolute;mso-position-vertical-relative:text;mso-height-percent:0;mso-height-relative:margin;v-text-anchor:top" o:gfxdata="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" fillcolor="white [3201]" strokeweight=".5pt">
+                <v:textbox>
+                  <w:txbxContent>
+                    <w:p>
+                      <w:pPr>
+                        <w:rPr>
+                          <w:b/>
+                          <w:bCs/>
+                          <w:sz w:val="16"/>
+                          <w:szCs w:val="16"/>
+                        </w:rPr>
+                      </w:pPr>
+                      <w:r>
+                        <w:rPr>
+                          <w:b/>
+                          <w:bCs/>
+                          <w:sz w:val="16"/>
+                          <w:szCs w:val="16"/>
+                        </w:rPr>
+                        <w:t>Buzzer</w:t>
+                      </w:r>
+                    </w:p>
+                  </w:txbxContent>
+                </v:textbox>
+              </v:shape>
+            </w:pict>
+          </mc:Fallback>
+        </mc:AlternateContent>
+      </w:r>
+      <w:r>
+        <w:rPr>
+          <w:rFonts w:hint="cs"/>
+          <w:noProof/>
+          <w:rtl/>
+          <w:lang w:val="fa-IR" w:bidi="fa-IR"/>
+        </w:rPr>
+        <mc:AlternateContent>
+          <mc:Choice Requires="wps">
+            <w:drawing>
+              <wp:anchor distT="0" distB="0" distL="114300" distR="114300" simplePos="0" relativeHeight="251662336" behindDoc="0" locked="0" layoutInCell="1" allowOverlap="1" wp14:anchorId="1582689E" wp14:editId="0E74C02D">
+                <wp:simplePos x="0" y="0"/>
+                <wp:positionH relativeFrom="column">
+                  <wp:posOffset>4102100</wp:posOffset>
+                </wp:positionH>
+                <wp:positionV relativeFrom="paragraph">
+                  <wp:posOffset>1341755</wp:posOffset>
+                </wp:positionV>
+                <wp:extent cx="603250" cy="222250"/>
+                <wp:effectExtent l="0" t="0" r="25400" b="25400"/>
+                <wp:wrapNone/>
+                <wp:docPr id="627702998" name="Text Box 9"/>
+                <wp:cNvGraphicFramePr/>
+                <a:graphic xmlns:a="http://schemas.openxmlformats.org/drawingml/2006/main">
+                  <a:graphicData uri="http://schemas.microsoft.com/office/word/2010/wordprocessingShape">
+                    <wps:wsp>
+                      <wps:cNvSpPr txBox="1"/>
+                      <wps:spPr>
+                        <a:xfrm>
+                          <a:off x="0" y="0"/>
+                          <a:ext cx="603250" cy="222250"/>
+                        </a:xfrm>
+                        <a:prstGeom prst="rect">
+                          <a:avLst/>
+                        </a:prstGeom>
+                        <a:solidFill>
+                          <a:schemeClr val="lt1"/>
+                        </a:solidFill>
+                        <a:ln w="6350">
+                          <a:solidFill>
+                            <a:prstClr val="black"/>
+                          </a:solidFill>
+                        </a:ln>
+                      </wps:spPr>
+                      <wps:txbx>
+                        <w:txbxContent>
+                          <w:p>
+                            <w:pPr>
+                              <w:rPr>
+                                <w:b/>
+                                <w:bCs/>
+                                <w:sz w:val="16"/>
+                                <w:szCs w:val="16"/>
+                              </w:rPr>
+                            </w:pPr>
+                            <w:r>
+                              <w:rPr>
+                                <w:b/>
+                                <w:bCs/>
+                                <w:sz w:val="16"/>
+                                <w:szCs w:val="16"/>
+                              </w:rPr>
+                              <w:t>HC-SR501</w:t>
+                            </w:r>
+                          </w:p>
+                        </w:txbxContent>
+                      </wps:txbx>
+                      <wps:bodyPr rot="0" spcFirstLastPara="0" vertOverflow="overflow" horzOverflow="overflow" vert="horz" wrap="square" lIns="91440" tIns="45720" rIns="91440" bIns="45720" numCol="1" spcCol="0" rtlCol="0" fromWordArt="0" anchor="t" anchorCtr="0" forceAA="0" compatLnSpc="1">
+                        <a:prstTxWarp prst="textNoShape">
+                          <a:avLst/>
+                        </a:prstTxWarp>
+                        <a:noAutofit/>
+                      </wps:bodyPr>
+                    </wps:wsp>
+                  </a:graphicData>
+                </a:graphic>
+                <wp14:sizeRelH relativeFrom="margin">
+                  <wp14:pctWidth>0</wp14:pctWidth>
+                </wp14:sizeRelH>
+                <wp14:sizeRelV relativeFrom="margin">
+                  <wp14:pctHeight>0</wp14:pctHeight>
+                </wp14:sizeRelV>
+              </wp:anchor>
+            </w:drawing>
+          </mc:Choice>
+          <mc:Fallback>
+            <w:pict>
+              <v:shape w14:anchorId="1582689E" id="Text Box 9" o:spid="_x0000_s1030" type="#_x0000_t202" style="position:absolute;left:0;text-align:left;margin-left:323pt;margin-top:105.65pt;width:47.5pt;height:17.5pt;z-index:251662336;visibility:visible;mso-wrap-style:square;mso-width-percent:0;mso-height-percent:0;mso-wrap-distance-left:9pt;mso-wrap-distance-top:0;mso-wrap-distance-right:9pt;mso-wrap-distance-bottom:0;mso-position-horizontal:absolute;mso-position-horizontal-relative:text;mso-position-vertical:absolute;mso-position-vertical-relative:text;mso-width-percent:0;mso-height-percent:0;mso-width-relative:margin;mso-height-relative:margin;v-text-anchor:top" o:gfxdata="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" fillcolor="white [3201]" strokeweight=".5pt">
+                <v:textbox>
+                  <w:txbxContent>
+                    <w:p>
+                      <w:pPr>
+                        <w:rPr>
+                          <w:b/>
+                          <w:bCs/>
+                          <w:sz w:val="16"/>
+                          <w:szCs w:val="16"/>
+                        </w:rPr>
+                      </w:pPr>
+                      <w:r>
+                        <w:rPr>
+                          <w:b/>
+                          <w:bCs/>
+                          <w:sz w:val="16"/>
+                          <w:szCs w:val="16"/>
+                        </w:rPr>
+                        <w:t>HC-SR501</w:t>
+                      </w:r>
+                    </w:p>
+                  </w:txbxContent>
+                </v:textbox>
+              </v:shape>
+            </w:pict>
+          </mc:Fallback>
+        </mc:AlternateContent>
+      </w:r>
+      <w:r>
+        <w:rPr>
+          <w:rFonts w:hint="cs"/>
+          <w:noProof/>
+          <w:rtl/>
+          <w:lang w:val="fa-IR" w:bidi="fa-IR"/>
+        </w:rPr>
+        <w:drawing>
+          <wp:inline distT="0" distB="0" distL="0" distR="0" wp14:anchorId="0B3838AD" wp14:editId="63143309">
+            <wp:extent cx="2875280" cy="1447800"/>
+            <wp:effectExtent l="0" t="0" r="1270" b="0"/>
+            <wp:docPr id="1718015626" name="Picture 3"/>
+            <wp:cNvGraphicFramePr>
+              <a:graphicFrameLocks xmlns:a="http://schemas.openxmlformats.org/drawingml/2006/main" noChangeAspect="1"/>
+            </wp:cNvGraphicFramePr>
+            <a:graphic xmlns:a="http://schemas.openxmlformats.org/drawingml/2006/main">
+              <a:graphicData uri="http://schemas.openxmlformats.org/drawingml/2006/picture">
+                <pic:pic xmlns:pic="http://schemas.openxmlformats.org/drawingml/2006/picture">
+                  <pic:nvPicPr>
+                    <pic:cNvPr id="1718015626" name="Picture 1718015626"/>
+                    <pic:cNvPicPr/>
+                  </pic:nvPicPr>
+                  <pic:blipFill>
+                    <a:blip r:embed="rId7" cstate="print">
+                      <a:extLst>
+                        <a:ext uri="{28A0092B-C50C-407E-A947-70E740481C1C}">
+                          <a14:useLocalDpi xmlns:a14="http://schemas.microsoft.com/office/drawing/2010/main" val="0"/>
+                        </a:ext>
+                      </a:extLst>
+                    </a:blip>
+                    <a:stretch>
+                      <a:fillRect/>
+                    </a:stretch>
+                  </pic:blipFill>
+                  <pic:spPr>
+                    <a:xfrm>
+                      <a:off x="0" y="0"/>
+                      <a:ext cx="2892419" cy="1456430"/>
+                    </a:xfrm>
+                    <a:prstGeom prst="rect">
+                      <a:avLst/>
+                    </a:prstGeom>
+                  </pic:spPr>
+                </pic:pic>
+              </a:graphicData>
+            </a:graphic>
+          </wp:inline>
+        </w:drawing>
+      </w:r>
+      <w:r>
+        <w:rPr>
+          <w:rFonts w:hint="cs"/>
+          <w:noProof/>
+          <w:rtl/>
+          <w:lang w:val="fa-IR" w:bidi="fa-IR"/>
+        </w:rPr>
+        <w:t xml:space="preserve">  </w:t>
+      </w:r>
+      <w:r>
+        <w:rPr>
+          <w:rFonts w:hint="cs"/>
+          <w:noProof/>
+          <w:rtl/>
+          <w:lang w:val="fa-IR" w:bidi="fa-IR"/>
+        </w:rPr>
+        <w:drawing>
+          <wp:inline distT="0" distB="0" distL="0" distR="0" wp14:anchorId="546FFBE7" wp14:editId="7DB9FC62">
+            <wp:extent cx="2806700" cy="1471156"/>
+            <wp:effectExtent l="0" t="0" r="0" b="0"/>
+            <wp:docPr id="124489555" name="Picture 4"/>
+            <wp:cNvGraphicFramePr>
+              <a:graphicFrameLocks xmlns:a="http://schemas.openxmlformats.org/drawingml/2006/main" noChangeAspect="1"/>
+            </wp:cNvGraphicFramePr>
+            <a:graphic xmlns:a="http://schemas.openxmlformats.org/drawingml/2006/main">
+              <a:graphicData uri="http://schemas.openxmlformats.org/drawingml/2006/picture">
+                <pic:pic xmlns:pic="http://schemas.openxmlformats.org/drawingml/2006/picture">
+                  <pic:nvPicPr>
+                    <pic:cNvPr id="124489555" name="Picture 124489555"/>
+                    <pic:cNvPicPr/>
+                  </pic:nvPicPr>
+                  <pic:blipFill>
+                    <a:blip r:embed="rId8" cstate="print">
+                      <a:extLst>
+                        <a:ext uri="{28A0092B-C50C-407E-A947-70E740481C1C}">
+                          <a14:useLocalDpi xmlns:a14="http://schemas.microsoft.com/office/drawing/2010/main" val="0"/>
+                        </a:ext>
+                      </a:extLst>
+                    </a:blip>
+                    <a:stretch>
+                      <a:fillRect/>
+                    </a:stretch>
+                  </pic:blipFill>
+                  <pic:spPr>
+                    <a:xfrm>
+                      <a:off x="0" y="0"/>
+                      <a:ext cx="2806700" cy="1471156"/>
+                    </a:xfrm>
+                    <a:prstGeom prst="rect">
+                      <a:avLst/>
+                    </a:prstGeom>
+                  </pic:spPr>
+                </pic:pic>
+              </a:graphicData>
+            </a:graphic>
+          </wp:inline>
+        </w:drawing>
+      </w:r>
+    </w:p>
+    <w:p>
+      <w:pPr>
+        <w:bidi/>
+        <w:rPr>
+          <w:sz w:val="20"/>
+          <w:szCs w:val="20"/>
+          <w:rtl/>
+          <w:lang w:bidi="fa-IR"/>
+        </w:rPr>
+      </w:pPr>
+      <w:r>
+        <w:rPr>
+          <w:rFonts w:hint="cs"/>
+          <w:rtl/>
+          <w:lang w:bidi="fa-IR"/>
+        </w:rPr>
+        <w:t xml:space="preserve">تصویر مدار بسته شده برای هر میز مطالعه </w:t>
+      </w:r>
+    </w:p>
+    <w:p>
+      <w:pPr>
+        <w:bidi/>
+        <w:spacing w:line="240" w:lineRule="auto"/>
+        <w:rPr>
+          <w:rtl/>
+          <w:lang w:bidi="fa-IR"/>
+        </w:rPr>
+      </w:pPr>
+      <w:r>
+        <w:rPr>
+          <w:rFonts w:hint="cs"/>
+          <w:sz w:val="20"/>
+          <w:szCs w:val="20"/>
+          <w:rtl/>
+          <w:lang w:bidi="fa-IR"/>
+        </w:rPr>
+        <w:t>توجه: پوشش روی سنسور حرکت در مدار بسته شده برای میز‌ها به برای تشخیص بهتر حرکت برداشته شده است</w:t>
+      </w:r>
+      <w:r>
+        <w:rPr>
+          <w:rFonts w:hint="cs"/>
+          <w:rtl/>
+          <w:lang w:bidi="fa-IR"/>
+        </w:rPr>
+        <w:t>.</w:t>
+      </w:r>
+    </w:p>
+    <w:p>
+      <w:pPr>
+        <w:bidi/>
+        <w:rPr>
+          <w:lang w:bidi="fa-IR"/>
+        </w:rPr>
+      </w:pPr>
+      <w:r>
+        <w:rPr>
+          <w:rFonts w:hint="cs"/>
+          <w:rtl/>
+          <w:lang w:bidi="fa-IR"/>
+        </w:rPr>
+        <w:t xml:space="preserve">در مدارهای بالا برای تغذیه </w:t>
       </w:r>
       <w:r>
         <w:rPr>
@@ -742,159 +1804,1223 @@
           <w:rtl/>
           <w:lang w:bidi="fa-IR"/>
         </w:rPr>
-        <w:t xml:space="preserve"> برای اخطارها و یک میکروکنترلر برای ارسال و دریافت داده ها به سرور استفاده کرده ایم. </w:t>
+        <w:t xml:space="preserve"> ها و بازرها از پین 3.3 ولت میکروکنترلر و برای تغذیه سنسورها از پین </w:t>
+      </w:r>
+      <w:r>
+        <w:rPr>
+          <w:lang w:bidi="fa-IR"/>
+        </w:rPr>
+        <w:t>V</w:t>
+      </w:r>
+      <w:r>
+        <w:rPr>
+          <w:vertAlign w:val="subscript"/>
+          <w:lang w:bidi="fa-IR"/>
+        </w:rPr>
+        <w:t>in</w:t>
+      </w:r>
+      <w:r>
+        <w:rPr>
+          <w:rFonts w:hint="cs"/>
+          <w:rtl/>
+          <w:lang w:bidi="fa-IR"/>
+        </w:rPr>
+        <w:t xml:space="preserve"> استفاده شده است تا ولتاژ مناسب جهت راه اندازی سنسورها تأمین شود.</w:t>
       </w:r>
     </w:p>
     <w:p>
       <w:pPr>
         <w:bidi/>
-        <w:rPr>
-          <w:rtl/>
-          <w:lang w:bidi="fa-IR"/>
-        </w:rPr>
-      </w:pPr>
-      <w:r>
-        <w:rPr>
-          <w:rFonts w:hint="cs"/>
-          <w:rtl/>
-          <w:lang w:bidi="fa-IR"/>
-        </w:rPr>
-        <w:t>هم چنین برای هر چند میز که نزدیک به هم قرار دارند یک سنسور صدا برای سنجش میزان صدا در آن ناحیه، یک سنسور دما و یک سنسور کنترل کیفت هوا و یک میکروکنترلر برای ارتباط با سرور داریم.</w:t>
-      </w:r>
-    </w:p>
-    <w:p>
-      <w:pPr>
-        <w:bidi/>
-        <w:rPr>
-          <w:rtl/>
-          <w:lang w:bidi="fa-IR"/>
-        </w:rPr>
-      </w:pPr>
-      <w:r>
-        <w:rPr>
-          <w:rFonts w:hint="cs"/>
-          <w:rtl/>
-          <w:lang w:bidi="fa-IR"/>
-        </w:rPr>
-        <w:t>سنسورها با استفاده از سیم جامپر به میکروکنترلرها متصل شده اند ولی در پیاده سازی در محیط واقعی بهتر است در صورتی که به صرفه باشد از سنسورهایی با قابلیت برقراری ارتباط بدون سیم استفاده کنیم.</w:t>
-      </w:r>
-    </w:p>
-    <w:p>
-      <w:pPr>
-        <w:bidi/>
-        <w:rPr>
-          <w:rtl/>
-          <w:lang w:bidi="fa-IR"/>
-        </w:rPr>
-      </w:pPr>
-      <w:r>
-        <w:rPr>
-          <w:rFonts w:hint="cs"/>
-          <w:rtl/>
-          <w:lang w:bidi="fa-IR"/>
-        </w:rPr>
-        <w:t xml:space="preserve">میکروکنترلرها از طریق ماژول </w:t>
-      </w:r>
-      <w:r>
-        <w:rPr>
-          <w:lang w:bidi="fa-IR"/>
-        </w:rPr>
-        <w:t>Wi-Fi</w:t>
-      </w:r>
-      <w:r>
-        <w:rPr>
-          <w:rFonts w:hint="cs"/>
-          <w:rtl/>
-          <w:lang w:bidi="fa-IR"/>
-        </w:rPr>
-        <w:t xml:space="preserve"> با سرور ارتباط برقرار کرده و </w:t>
-      </w:r>
-      <w:r>
-        <w:rPr>
-          <w:rFonts w:hint="cs"/>
-          <w:rtl/>
-          <w:lang w:bidi="fa-IR"/>
-        </w:rPr>
-        <w:t>داده رد و بدل می کنند.</w:t>
-      </w:r>
-    </w:p>
-    <w:p>
-      <w:pPr>
-        <w:bidi/>
-        <w:rPr>
-          <w:rtl/>
-          <w:lang w:bidi="fa-IR"/>
-        </w:rPr>
-      </w:pPr>
-      <w:r>
-        <w:rPr>
-          <w:rFonts w:hint="cs"/>
-          <w:rtl/>
-          <w:lang w:bidi="fa-IR"/>
-        </w:rPr>
-        <w:t xml:space="preserve">برای کالیبره کردن سنسورهای حرکت و صدا از پتانسیومتر تعبیه شده روی سنسور استفاده شده است. به این صورت که برای کالیبره کردن سنسور صدا پتانسیومتر به گونه ای تنظیم می شود که در سکوت </w:t>
-      </w:r>
-      <w:r>
-        <w:rPr>
-          <w:lang w:bidi="fa-IR"/>
-        </w:rPr>
-        <w:t>LED</w:t>
-      </w:r>
-      <w:r>
-        <w:rPr>
-          <w:rFonts w:hint="cs"/>
-          <w:rtl/>
-          <w:lang w:bidi="fa-IR"/>
-        </w:rPr>
-        <w:t xml:space="preserve"> روی سنسور خاموش و در صورت ایجاد صدا روشن شود. برای کالیبره کردن سنسور حرکت، پتانسیومترها به گونه ای تنظیم می شوند که دامنه تشخیص حرکت (برای مثال تشخیص حرکت به شعاع 3 متر از سنسور)، و مدت زمان </w:t>
-      </w:r>
-      <w:r>
-        <w:rPr>
-          <w:lang w:bidi="fa-IR"/>
-        </w:rPr>
-        <w:t>high</w:t>
-      </w:r>
-      <w:r>
-        <w:rPr>
-          <w:rFonts w:hint="cs"/>
-          <w:rtl/>
-          <w:lang w:bidi="fa-IR"/>
-        </w:rPr>
-        <w:t xml:space="preserve"> بود پین مربوطه در صورت تشخیص حرکت تنظیم شود. در این پروژه شعاع تشخیص و مدت زمان </w:t>
-      </w:r>
-      <w:r>
-        <w:rPr>
-          <w:lang w:bidi="fa-IR"/>
-        </w:rPr>
-        <w:t>high</w:t>
-      </w:r>
-      <w:r>
-        <w:rPr>
-          <w:rFonts w:hint="cs"/>
-          <w:rtl/>
-          <w:lang w:bidi="fa-IR"/>
-        </w:rPr>
-        <w:t xml:space="preserve"> بودن پایه سنسور، هر کدام روی کم ترین حد آنها یعنی 3 متر و 2.5 ثانیه تنظیم شده اند. هم چنین برای کالیبره کردن سنسور کنترل کیفیت هوا با توجه به اینکه از پین خروجی آنالوگ سنسور استفاده کرده ایم، از کد مناسب استفاده شده است. (کالیبره کردن با استفاده از پتانسیومتر روی خروجی دیجیتال سنسور اثر دارد و نه خروجی آنالوگ آن.)</w:t>
-      </w:r>
-    </w:p>
-    <w:p>
-      <w:pPr>
-        <w:bidi/>
-        <w:rPr>
-          <w:rFonts w:hint="cs"/>
-          <w:lang w:bidi="fa-IR"/>
-        </w:rPr>
-      </w:pPr>
-    </w:p>
-    <w:p>
-      <w:pPr>
-        <w:bidi/>
-        <w:rPr>
-          <w:rFonts w:hint="cs"/>
+        <w:spacing w:line="240" w:lineRule="auto"/>
+        <w:rPr>
           <w:b/>
           <w:bCs/>
-          <w:sz w:val="32"/>
-          <w:szCs w:val="32"/>
+          <w:sz w:val="28"/>
+          <w:szCs w:val="28"/>
+          <w:rtl/>
+          <w:lang w:bidi="fa-IR"/>
+        </w:rPr>
+      </w:pPr>
+      <w:r>
+        <w:rPr>
+          <w:rFonts w:hint="cs"/>
+          <w:b/>
+          <w:bCs/>
+          <w:sz w:val="28"/>
+          <w:szCs w:val="28"/>
+          <w:rtl/>
+          <w:lang w:bidi="fa-IR"/>
+        </w:rPr>
+        <w:t>توضیح کد‌های میکروکنترلر‌های مربوط به میزهای مطالعه</w:t>
+      </w:r>
+    </w:p>
+    <w:p>
+      <w:pPr>
+        <w:bidi/>
+        <w:spacing w:line="276" w:lineRule="auto"/>
+        <w:rPr>
+          <w:lang w:bidi="fa-IR"/>
+        </w:rPr>
+      </w:pPr>
+      <w:r>
+        <w:rPr>
+          <w:rFonts w:hint="cs"/>
+          <w:rtl/>
+          <w:lang w:bidi="fa-IR"/>
+        </w:rPr>
+        <w:t xml:space="preserve">کدهای میکروکنترلرها در این پروژه به دو شیوه‌ی استفاده از پروتکل </w:t>
+      </w:r>
+      <w:r>
+        <w:rPr>
+          <w:lang w:bidi="fa-IR"/>
+        </w:rPr>
+        <w:t>HTTP</w:t>
+      </w:r>
+      <w:r>
+        <w:rPr>
+          <w:rFonts w:hint="cs"/>
+          <w:rtl/>
+          <w:lang w:bidi="fa-IR"/>
+        </w:rPr>
+        <w:t xml:space="preserve"> و استفاده از پروتکل </w:t>
+      </w:r>
+      <w:r>
+        <w:rPr>
+          <w:lang w:bidi="fa-IR"/>
+        </w:rPr>
+        <w:t>MQTT</w:t>
+      </w:r>
+      <w:r>
+        <w:rPr>
+          <w:rFonts w:hint="cs"/>
+          <w:rtl/>
+          <w:lang w:bidi="fa-IR"/>
+        </w:rPr>
+        <w:t xml:space="preserve"> برای برقراری ارتباط با سرور نوشته شده اند. متاسفانه به دلیل اینکه در برقراری ارتباط با </w:t>
+      </w:r>
+      <w:r>
+        <w:rPr>
+          <w:lang w:bidi="fa-IR"/>
+        </w:rPr>
+        <w:t>MQTT Server</w:t>
+      </w:r>
+      <w:r>
+        <w:rPr>
+          <w:rFonts w:hint="cs"/>
+          <w:rtl/>
+          <w:lang w:bidi="fa-IR"/>
+        </w:rPr>
+        <w:t xml:space="preserve"> یا </w:t>
+      </w:r>
+      <w:r>
+        <w:rPr>
+          <w:lang w:bidi="fa-IR"/>
+        </w:rPr>
+        <w:t>MQTT Broker</w:t>
+      </w:r>
+      <w:r>
+        <w:rPr>
+          <w:rFonts w:hint="cs"/>
+          <w:rtl/>
+          <w:lang w:bidi="fa-IR"/>
+        </w:rPr>
+        <w:t xml:space="preserve"> پلتفرم </w:t>
+      </w:r>
+      <w:proofErr w:type="spellStart"/>
+      <w:r>
+        <w:rPr>
+          <w:lang w:bidi="fa-IR"/>
+        </w:rPr>
+        <w:t>ThingsBoard</w:t>
+      </w:r>
+      <w:proofErr w:type="spellEnd"/>
+      <w:r>
+        <w:rPr>
+          <w:rFonts w:hint="cs"/>
+          <w:rtl/>
+          <w:lang w:bidi="fa-IR"/>
+        </w:rPr>
+        <w:t xml:space="preserve"> با مشکل مواجه شدیم، ادامه کار را با روش </w:t>
+      </w:r>
+      <w:r>
+        <w:rPr>
+          <w:lang w:bidi="fa-IR"/>
+        </w:rPr>
+        <w:t>HTTP</w:t>
+      </w:r>
+      <w:r>
+        <w:rPr>
+          <w:rFonts w:hint="cs"/>
+          <w:rtl/>
+          <w:lang w:bidi="fa-IR"/>
+        </w:rPr>
+        <w:t xml:space="preserve"> انجام دادیم ولی در اینجا کدهای </w:t>
+      </w:r>
+      <w:r>
+        <w:rPr>
+          <w:lang w:bidi="fa-IR"/>
+        </w:rPr>
+        <w:t>MQTT</w:t>
+      </w:r>
+      <w:r>
+        <w:rPr>
+          <w:rFonts w:hint="cs"/>
+          <w:rtl/>
+          <w:lang w:bidi="fa-IR"/>
+        </w:rPr>
+        <w:t xml:space="preserve"> نیز توضیح داده می شوند.</w:t>
+      </w:r>
+      <w:r>
+        <w:rPr>
+          <w:rFonts w:hint="cs"/>
+          <w:rtl/>
+          <w:lang w:bidi="fa-IR"/>
+        </w:rPr>
+        <w:t xml:space="preserve"> همچنین کد‌ها در محیط آردوینو نوشته شده اند.</w:t>
+      </w:r>
+    </w:p>
+    <w:p>
+      <w:pPr>
+        <w:bidi/>
+        <w:spacing w:line="276" w:lineRule="auto"/>
+        <w:rPr>
+          <w:rFonts w:hint="cs"/>
+          <w:rtl/>
+          <w:lang w:bidi="fa-IR"/>
+        </w:rPr>
+      </w:pPr>
+      <w:r>
+        <w:rPr>
+          <w:rFonts w:hint="cs"/>
+          <w:rtl/>
+          <w:lang w:bidi="fa-IR"/>
+        </w:rPr>
+        <w:t xml:space="preserve">منطق برنامه این میکروکنترلر به این صورت است که وقتی میزی توسط کاربر رزرو می شود، میکروکنترلر وظیفه دارد در صورتی که هیچ گونه حرکتی به مدت 20 دقیقه از کاربر تشخیص داده نشد، بازر را برای هشدار به صدا در آورد و </w:t>
+      </w:r>
+      <w:r>
+        <w:rPr>
+          <w:lang w:bidi="fa-IR"/>
+        </w:rPr>
+        <w:t>LED</w:t>
+      </w:r>
+      <w:r>
+        <w:rPr>
+          <w:rFonts w:hint="cs"/>
+          <w:rtl/>
+          <w:lang w:bidi="fa-IR"/>
+        </w:rPr>
+        <w:t xml:space="preserve"> میز را روشن کند و این وضعیت را به سرور گزارش کند تا پیام مناسبی جهت تحویل میز و برداشتن وسایل برای کاربر در سایت نمایش دهد. سطح صدای بازر برای رعایت سکوت سالن کم بوده و در مدت زمان کوتاهی به صدا در می آید ولی با این حال بهتر است از روشهای مناسب تری برای اخطار استفاده شو</w:t>
+      </w:r>
+      <w:r>
+        <w:rPr>
+          <w:rFonts w:hint="cs"/>
+          <w:rtl/>
+          <w:lang w:bidi="fa-IR"/>
+        </w:rPr>
+        <w:t xml:space="preserve">د. هم چنین در صورتی که در ناحیه ای سر و صدا وجود داشته باشد، میکروکنترلر دستوری مبنی بر به صدا درآوردن بازر و روشن کردن </w:t>
+      </w:r>
+      <w:r>
+        <w:rPr>
+          <w:lang w:bidi="fa-IR"/>
+        </w:rPr>
+        <w:t>LED</w:t>
+      </w:r>
+      <w:r>
+        <w:rPr>
+          <w:rFonts w:hint="cs"/>
+          <w:rtl/>
+          <w:lang w:bidi="fa-IR"/>
+        </w:rPr>
+        <w:t xml:space="preserve"> برای اخطار به کاربر از سرور دریافت می کند.</w:t>
+      </w:r>
+    </w:p>
+    <w:p>
+      <w:pPr>
+        <w:bidi/>
+        <w:spacing w:line="276" w:lineRule="auto"/>
+        <w:rPr>
+          <w:rtl/>
+          <w:lang w:bidi="fa-IR"/>
+        </w:rPr>
+      </w:pPr>
+      <w:r>
+        <w:rPr>
+          <w:rFonts w:hint="cs"/>
+          <w:b/>
+          <w:bCs/>
+          <w:rtl/>
+          <w:lang w:bidi="fa-IR"/>
+        </w:rPr>
+        <w:t xml:space="preserve">روش </w:t>
+      </w:r>
+      <w:r>
+        <w:rPr>
+          <w:b/>
+          <w:bCs/>
+          <w:lang w:bidi="fa-IR"/>
+        </w:rPr>
+        <w:t>HTTP</w:t>
+      </w:r>
+      <w:r>
+        <w:rPr>
+          <w:rFonts w:hint="cs"/>
+          <w:b/>
+          <w:bCs/>
+          <w:rtl/>
+          <w:lang w:bidi="fa-IR"/>
+        </w:rPr>
+        <w:t xml:space="preserve">: </w:t>
+      </w:r>
+      <w:r>
+        <w:rPr>
+          <w:rFonts w:hint="cs"/>
+          <w:rtl/>
+          <w:lang w:bidi="fa-IR"/>
+        </w:rPr>
+        <w:t xml:space="preserve">ابتدا برای جلوگیری از </w:t>
+      </w:r>
+      <w:proofErr w:type="spellStart"/>
+      <w:r>
+        <w:rPr>
+          <w:lang w:bidi="fa-IR"/>
+        </w:rPr>
+        <w:t>stackoverflow</w:t>
+      </w:r>
+      <w:proofErr w:type="spellEnd"/>
+      <w:r>
+        <w:rPr>
+          <w:rFonts w:hint="cs"/>
+          <w:rtl/>
+          <w:lang w:bidi="fa-IR"/>
+        </w:rPr>
+        <w:t xml:space="preserve"> سعی شده است متغیرها به صورت گلوبال تعریف شوند. متغیر </w:t>
+      </w:r>
+      <w:proofErr w:type="spellStart"/>
+      <w:r>
+        <w:rPr>
+          <w:lang w:bidi="fa-IR"/>
+        </w:rPr>
+        <w:t>deskOccupied</w:t>
+      </w:r>
+      <w:proofErr w:type="spellEnd"/>
+      <w:r>
+        <w:rPr>
+          <w:rFonts w:hint="cs"/>
+          <w:rtl/>
+          <w:lang w:bidi="fa-IR"/>
+        </w:rPr>
+        <w:t xml:space="preserve"> مشخص می کند که میز توسط فردی در سایت رزرو شده است یا خیر.</w:t>
+      </w:r>
+      <w:r>
+        <w:rPr>
+          <w:rFonts w:hint="cs"/>
+          <w:rtl/>
+          <w:lang w:bidi="fa-IR"/>
+        </w:rPr>
+        <w:t xml:space="preserve"> متغیر </w:t>
+      </w:r>
+      <w:proofErr w:type="spellStart"/>
+      <w:r>
+        <w:rPr>
+          <w:lang w:bidi="fa-IR"/>
+        </w:rPr>
+        <w:t>lastMotionTime</w:t>
+      </w:r>
+      <w:proofErr w:type="spellEnd"/>
+      <w:r>
+        <w:rPr>
+          <w:rFonts w:hint="cs"/>
+          <w:rtl/>
+          <w:lang w:bidi="fa-IR"/>
+        </w:rPr>
+        <w:t xml:space="preserve"> زمان آخرین حرکت کاربر را ذخیره میکند تا در صورت گذشت 20 دقیقه از آن وضعیت به سرور گزارش شود. متغیر </w:t>
+      </w:r>
+      <w:r>
+        <w:rPr>
+          <w:lang w:bidi="fa-IR"/>
+        </w:rPr>
+        <w:t>TIMEOUT</w:t>
+      </w:r>
+      <w:r>
+        <w:rPr>
+          <w:rFonts w:hint="cs"/>
+          <w:rtl/>
+          <w:lang w:bidi="fa-IR"/>
+        </w:rPr>
+        <w:t xml:space="preserve"> همان 20 دقیقه را برحسب میلی ثانیه ذخیره می کند. که البته در مرحله تست برنامه این زمان 1 دقیقه در نظر گرفته شده است. برای تایمر، از تایمر نرم افزاری کتابخانه </w:t>
+      </w:r>
+      <w:proofErr w:type="spellStart"/>
+      <w:r>
+        <w:rPr>
+          <w:lang w:bidi="fa-IR"/>
+        </w:rPr>
+        <w:t>Ticker.h</w:t>
+      </w:r>
+      <w:proofErr w:type="spellEnd"/>
+      <w:r>
+        <w:rPr>
+          <w:rFonts w:hint="cs"/>
+          <w:rtl/>
+          <w:lang w:bidi="fa-IR"/>
+        </w:rPr>
+        <w:t xml:space="preserve"> استفاده شده است که هر یک دقیقه مدت زمانی که از آخرین حرکت گذشته است را بررسی می کند و در صورت عدم حرکت متغیر منطقی ای را برابر </w:t>
+      </w:r>
+      <w:r>
+        <w:rPr>
+          <w:lang w:bidi="fa-IR"/>
+        </w:rPr>
+        <w:t>true</w:t>
+      </w:r>
+      <w:r>
+        <w:rPr>
+          <w:rFonts w:hint="cs"/>
+          <w:rtl/>
+          <w:lang w:bidi="fa-IR"/>
+        </w:rPr>
+        <w:t xml:space="preserve"> می کند تا در تابع </w:t>
+      </w:r>
+      <w:r>
+        <w:rPr>
+          <w:lang w:bidi="fa-IR"/>
+        </w:rPr>
+        <w:t>loop</w:t>
+      </w:r>
+      <w:r>
+        <w:rPr>
+          <w:rFonts w:hint="cs"/>
+          <w:rtl/>
+          <w:lang w:bidi="fa-IR"/>
+        </w:rPr>
+        <w:t xml:space="preserve"> اقدامات لازم انجام شود. هم چنین سنسور حرکت در صورت تشخیص حرکت وقفه ای ایجاد میکند و در تابع هندلر وقفه متغیر منطقی ای </w:t>
+      </w:r>
+      <w:r>
+        <w:rPr>
+          <w:lang w:bidi="fa-IR"/>
+        </w:rPr>
+        <w:t>true</w:t>
+      </w:r>
+      <w:r>
+        <w:rPr>
+          <w:rFonts w:hint="cs"/>
+          <w:rtl/>
+          <w:lang w:bidi="fa-IR"/>
+        </w:rPr>
+        <w:t xml:space="preserve"> می شود تا در تابع </w:t>
+      </w:r>
+      <w:r>
+        <w:rPr>
+          <w:lang w:bidi="fa-IR"/>
+        </w:rPr>
+        <w:t>loop</w:t>
+      </w:r>
+      <w:r>
+        <w:rPr>
+          <w:rFonts w:hint="cs"/>
+          <w:rtl/>
+          <w:lang w:bidi="fa-IR"/>
+        </w:rPr>
+        <w:t xml:space="preserve"> اقدامات لازم مانند تغییر متغیر </w:t>
+      </w:r>
+      <w:proofErr w:type="spellStart"/>
+      <w:r>
+        <w:rPr>
+          <w:lang w:bidi="fa-IR"/>
+        </w:rPr>
+        <w:t>lastMotionTime</w:t>
+      </w:r>
+      <w:proofErr w:type="spellEnd"/>
+      <w:r>
+        <w:rPr>
+          <w:rFonts w:hint="cs"/>
+          <w:rtl/>
+          <w:lang w:bidi="fa-IR"/>
+        </w:rPr>
+        <w:t xml:space="preserve"> انجام شود. با توجه به سناریو ذکر شده در بالا میکروکنترلر موقع ارسال وضعیت عدم حرکت به سرور در نقش کلاینت و موقع دریافت دستورات سرور مبنی بر به صدا در آوردن بازر و اخطار در نقش سروری عمل می کند که سرور اصلی به آن متصل شده و دستورات را می فرستد. برای ارسال وضعیت عدم حرکت میکروکنترلر یک درخواست </w:t>
+      </w:r>
+      <w:r>
+        <w:rPr>
+          <w:lang w:bidi="fa-IR"/>
+        </w:rPr>
+        <w:t>HTTP POST</w:t>
+      </w:r>
+      <w:r>
+        <w:rPr>
+          <w:rFonts w:hint="cs"/>
+          <w:rtl/>
+          <w:lang w:bidi="fa-IR"/>
+        </w:rPr>
+        <w:t xml:space="preserve"> به </w:t>
+      </w:r>
+      <w:r>
+        <w:rPr>
+          <w:lang w:bidi="fa-IR"/>
+        </w:rPr>
+        <w:t>URL</w:t>
+      </w:r>
+      <w:r>
+        <w:rPr>
+          <w:rFonts w:hint="cs"/>
+          <w:rtl/>
+          <w:lang w:bidi="fa-IR"/>
+        </w:rPr>
+        <w:t xml:space="preserve"> مورد نظر یعنی </w:t>
+      </w:r>
+      <w:r>
+        <w:rPr>
+          <w:lang w:bidi="fa-IR"/>
+        </w:rPr>
+        <w:fldChar w:fldCharType="begin"/>
+      </w:r>
+      <w:r>
+        <w:rPr>
+          <w:lang w:bidi="fa-IR"/>
+        </w:rPr>
+        <w:instrText>HYPERLINK "http://192.168.75.224:5000/sensor-data"</w:instrText>
+      </w:r>
+      <w:r>
+        <w:rPr>
+          <w:lang w:bidi="fa-IR"/>
+        </w:rPr>
+        <w:fldChar w:fldCharType="separate"/>
+      </w:r>
+      <w:r>
+        <w:rPr>
+          <w:rStyle w:val="Hyperlink"/>
+          <w:lang w:bidi="fa-IR"/>
+        </w:rPr>
+        <w:t>http://192.168.75.224:5000/sensor-data</w:t>
+      </w:r>
+      <w:r>
+        <w:rPr>
+          <w:lang w:bidi="fa-IR"/>
+        </w:rPr>
+        <w:fldChar w:fldCharType="end"/>
+      </w:r>
+      <w:r>
+        <w:rPr>
+          <w:rFonts w:hint="cs"/>
+          <w:rtl/>
+          <w:lang w:bidi="fa-IR"/>
+        </w:rPr>
+        <w:t xml:space="preserve"> می زند که آدرس </w:t>
+      </w:r>
+      <w:r>
+        <w:rPr>
+          <w:lang w:bidi="fa-IR"/>
+        </w:rPr>
+        <w:t>IP</w:t>
+      </w:r>
+      <w:r>
+        <w:rPr>
+          <w:rFonts w:hint="cs"/>
+          <w:rtl/>
+          <w:lang w:bidi="fa-IR"/>
+        </w:rPr>
+        <w:t xml:space="preserve"> با </w:t>
+      </w:r>
+      <w:r>
+        <w:rPr>
+          <w:lang w:bidi="fa-IR"/>
+        </w:rPr>
+        <w:t>IP</w:t>
+      </w:r>
+      <w:r>
+        <w:rPr>
+          <w:rFonts w:hint="cs"/>
+          <w:rtl/>
+          <w:lang w:bidi="fa-IR"/>
+        </w:rPr>
+        <w:t xml:space="preserve"> سرور یا نام دامنه آن جایگزین می شود. هم چنین سرور در صورتی که فردی در سایت میزی را رزرو</w:t>
+      </w:r>
+      <w:r>
+        <w:rPr>
+          <w:lang w:bidi="fa-IR"/>
+        </w:rPr>
+        <w:t xml:space="preserve"> </w:t>
+      </w:r>
+      <w:r>
+        <w:rPr>
+          <w:rFonts w:hint="cs"/>
+          <w:rtl/>
+          <w:lang w:bidi="fa-IR"/>
+        </w:rPr>
+        <w:t xml:space="preserve">یا آزاد کند برنامه سرور به آدرس </w:t>
+      </w:r>
+      <w:r>
+        <w:rPr>
+          <w:lang w:bidi="fa-IR"/>
+        </w:rPr>
+        <w:fldChar w:fldCharType="begin"/>
+      </w:r>
+      <w:r>
+        <w:rPr>
+          <w:lang w:bidi="fa-IR"/>
+        </w:rPr>
+        <w:instrText>HYPERLINK "http://microcontroller"</w:instrText>
+      </w:r>
+      <w:r>
+        <w:rPr>
+          <w:lang w:bidi="fa-IR"/>
+        </w:rPr>
+        <w:fldChar w:fldCharType="separate"/>
+      </w:r>
+      <w:r>
+        <w:rPr>
+          <w:rStyle w:val="Hyperlink"/>
+          <w:lang w:bidi="fa-IR"/>
+        </w:rPr>
+        <w:t>http://microcontroller</w:t>
+      </w:r>
+      <w:r>
+        <w:rPr>
+          <w:lang w:bidi="fa-IR"/>
+        </w:rPr>
+        <w:fldChar w:fldCharType="end"/>
+      </w:r>
+      <w:r>
+        <w:rPr>
+          <w:lang w:bidi="fa-IR"/>
+        </w:rPr>
+        <w:t xml:space="preserve"> IP address/reserve</w:t>
+      </w:r>
+      <w:r>
+        <w:rPr>
+          <w:rFonts w:hint="cs"/>
+          <w:rtl/>
+          <w:lang w:bidi="fa-IR"/>
+        </w:rPr>
+        <w:t xml:space="preserve"> و </w:t>
+      </w:r>
+      <w:r>
+        <w:rPr>
+          <w:lang w:bidi="fa-IR"/>
+        </w:rPr>
+        <w:fldChar w:fldCharType="begin"/>
+      </w:r>
+      <w:r>
+        <w:rPr>
+          <w:lang w:bidi="fa-IR"/>
+        </w:rPr>
+        <w:instrText>HYPERLINK "http://microcontroller"</w:instrText>
+      </w:r>
+      <w:r>
+        <w:rPr>
+          <w:lang w:bidi="fa-IR"/>
+        </w:rPr>
+        <w:fldChar w:fldCharType="separate"/>
+      </w:r>
+      <w:r>
+        <w:rPr>
+          <w:rStyle w:val="Hyperlink"/>
+          <w:lang w:bidi="fa-IR"/>
+        </w:rPr>
+        <w:t>http://microcontroller</w:t>
+      </w:r>
+      <w:r>
+        <w:rPr>
+          <w:lang w:bidi="fa-IR"/>
+        </w:rPr>
+        <w:fldChar w:fldCharType="end"/>
+      </w:r>
+      <w:r>
+        <w:rPr>
+          <w:lang w:bidi="fa-IR"/>
+        </w:rPr>
+        <w:t xml:space="preserve"> IP address/release</w:t>
+      </w:r>
+      <w:r>
+        <w:rPr>
+          <w:rFonts w:hint="cs"/>
+          <w:rtl/>
+          <w:lang w:bidi="fa-IR"/>
+        </w:rPr>
+        <w:t xml:space="preserve"> درخواست </w:t>
+      </w:r>
+      <w:r>
+        <w:rPr>
+          <w:lang w:bidi="fa-IR"/>
+        </w:rPr>
+        <w:t>HTTP POST</w:t>
+      </w:r>
+      <w:r>
+        <w:rPr>
+          <w:rFonts w:hint="cs"/>
+          <w:rtl/>
+          <w:lang w:bidi="fa-IR"/>
+        </w:rPr>
+        <w:t xml:space="preserve"> می زند تا میکروکنترلر مقدار متغیر </w:t>
+      </w:r>
+      <w:proofErr w:type="spellStart"/>
+      <w:r>
+        <w:rPr>
+          <w:lang w:bidi="fa-IR"/>
+        </w:rPr>
+        <w:t>deskOccupied</w:t>
+      </w:r>
+      <w:proofErr w:type="spellEnd"/>
+      <w:r>
+        <w:rPr>
+          <w:rFonts w:hint="cs"/>
+          <w:rtl/>
+          <w:lang w:bidi="fa-IR"/>
+        </w:rPr>
+        <w:t xml:space="preserve"> را تغییر دهد. برای ارسال دستور اخطار به میکرو کنترلر، سرور به آدرس </w:t>
+      </w:r>
+      <w:hyperlink r:id="rId9" w:history="1">
+        <w:r>
+          <w:rPr>
+            <w:rStyle w:val="Hyperlink"/>
+            <w:lang w:bidi="fa-IR"/>
+          </w:rPr>
+          <w:t>http://microcontroller</w:t>
+        </w:r>
+      </w:hyperlink>
+      <w:r>
+        <w:rPr>
+          <w:lang w:bidi="fa-IR"/>
+        </w:rPr>
+        <w:t xml:space="preserve"> IP address/</w:t>
+      </w:r>
+      <w:proofErr w:type="spellStart"/>
+      <w:r>
+        <w:rPr>
+          <w:lang w:bidi="fa-IR"/>
+        </w:rPr>
+        <w:t>sound_alert</w:t>
+      </w:r>
+      <w:proofErr w:type="spellEnd"/>
+      <w:r>
+        <w:rPr>
+          <w:rFonts w:hint="cs"/>
+          <w:rtl/>
+          <w:lang w:bidi="fa-IR"/>
+        </w:rPr>
+        <w:t xml:space="preserve"> درخواست می دهد.</w:t>
+      </w:r>
+    </w:p>
+    <w:p>
+      <w:pPr>
+        <w:bidi/>
+        <w:spacing w:line="276" w:lineRule="auto"/>
+        <w:rPr>
+          <w:rFonts w:hint="cs"/>
+          <w:rtl/>
+          <w:lang w:bidi="fa-IR"/>
+        </w:rPr>
+      </w:pPr>
+      <w:r>
+        <w:rPr>
+          <w:rFonts w:hint="cs"/>
+          <w:rtl/>
+          <w:lang w:bidi="fa-IR"/>
+        </w:rPr>
+        <w:t xml:space="preserve">در تابع </w:t>
+      </w:r>
+      <w:r>
+        <w:rPr>
+          <w:lang w:bidi="fa-IR"/>
+        </w:rPr>
+        <w:t>setup</w:t>
+      </w:r>
+      <w:r>
+        <w:rPr>
+          <w:rFonts w:hint="cs"/>
+          <w:rtl/>
+          <w:lang w:bidi="fa-IR"/>
+        </w:rPr>
+        <w:t xml:space="preserve"> میکروکنترلر هم کارهایی مانند راه اندازی ارتباط سریال با کامپیوتر، اتصال به </w:t>
+      </w:r>
+      <w:r>
+        <w:rPr>
+          <w:lang w:bidi="fa-IR"/>
+        </w:rPr>
+        <w:t>Wi-Fi</w:t>
+      </w:r>
+      <w:r>
+        <w:rPr>
+          <w:rFonts w:hint="cs"/>
+          <w:rtl/>
+          <w:lang w:bidi="fa-IR"/>
+        </w:rPr>
+        <w:t>، راه اندازی سرور، پیکربندی پین ها و وقفه ها انجام شده است.</w:t>
+      </w:r>
+    </w:p>
+    <w:p>
+      <w:pPr>
+        <w:bidi/>
+        <w:spacing w:line="276" w:lineRule="auto"/>
+        <w:rPr>
+          <w:rFonts w:hint="cs"/>
+          <w:rtl/>
+          <w:lang w:bidi="fa-IR"/>
+        </w:rPr>
+      </w:pPr>
+      <w:r>
+        <w:rPr>
+          <w:rFonts w:hint="cs"/>
+          <w:b/>
+          <w:bCs/>
+          <w:rtl/>
+          <w:lang w:bidi="fa-IR"/>
+        </w:rPr>
+        <w:t xml:space="preserve">روش </w:t>
+      </w:r>
+      <w:r>
+        <w:rPr>
+          <w:b/>
+          <w:bCs/>
+          <w:lang w:bidi="fa-IR"/>
+        </w:rPr>
+        <w:t>MQTT</w:t>
+      </w:r>
+      <w:r>
+        <w:rPr>
+          <w:rFonts w:hint="cs"/>
+          <w:b/>
+          <w:bCs/>
+          <w:rtl/>
+          <w:lang w:bidi="fa-IR"/>
+        </w:rPr>
+        <w:t xml:space="preserve">: </w:t>
+      </w:r>
+      <w:r>
+        <w:rPr>
+          <w:rFonts w:hint="cs"/>
+          <w:rtl/>
+          <w:lang w:bidi="fa-IR"/>
+        </w:rPr>
+        <w:t xml:space="preserve">در این روش ابتدا در سایت </w:t>
+      </w:r>
+      <w:proofErr w:type="spellStart"/>
+      <w:r>
+        <w:rPr>
+          <w:lang w:bidi="fa-IR"/>
+        </w:rPr>
+        <w:t>ThingsBoard</w:t>
+      </w:r>
+      <w:proofErr w:type="spellEnd"/>
+      <w:r>
+        <w:rPr>
+          <w:rFonts w:hint="cs"/>
+          <w:rtl/>
+          <w:lang w:bidi="fa-IR"/>
+        </w:rPr>
+        <w:t xml:space="preserve"> بخش </w:t>
+      </w:r>
+      <w:r>
+        <w:rPr>
+          <w:lang w:bidi="fa-IR"/>
+        </w:rPr>
+        <w:t>Cloud</w:t>
+      </w:r>
+      <w:r>
+        <w:rPr>
+          <w:rFonts w:hint="cs"/>
+          <w:rtl/>
+          <w:lang w:bidi="fa-IR"/>
+        </w:rPr>
+        <w:t xml:space="preserve"> نظیر هر میکروکنترلر و سرور یک </w:t>
+      </w:r>
+      <w:r>
+        <w:rPr>
+          <w:lang w:bidi="fa-IR"/>
+        </w:rPr>
+        <w:t>Device</w:t>
+      </w:r>
+      <w:r>
+        <w:rPr>
+          <w:rFonts w:hint="cs"/>
+          <w:rtl/>
+          <w:lang w:bidi="fa-IR"/>
+        </w:rPr>
+        <w:t xml:space="preserve"> ساخته می شود و از </w:t>
+      </w:r>
+      <w:r>
+        <w:rPr>
+          <w:lang w:bidi="fa-IR"/>
+        </w:rPr>
+        <w:t>token</w:t>
+      </w:r>
+      <w:r>
+        <w:rPr>
+          <w:rFonts w:hint="cs"/>
+          <w:rtl/>
+          <w:lang w:bidi="fa-IR"/>
+        </w:rPr>
+        <w:t xml:space="preserve"> آن در کد برای برقراری ارتباط با </w:t>
+      </w:r>
+      <w:r>
+        <w:rPr>
+          <w:lang w:bidi="fa-IR"/>
+        </w:rPr>
+        <w:t>MQTT Server</w:t>
+      </w:r>
+      <w:r>
+        <w:rPr>
+          <w:rFonts w:hint="cs"/>
+          <w:rtl/>
+          <w:lang w:bidi="fa-IR"/>
+        </w:rPr>
+        <w:t xml:space="preserve"> استفاده می شود. در کد‌های این بخش هم تمام اجزا مانند تابع </w:t>
+      </w:r>
+      <w:r>
+        <w:rPr>
+          <w:lang w:bidi="fa-IR"/>
+        </w:rPr>
+        <w:t>setup</w:t>
+      </w:r>
+      <w:r>
+        <w:rPr>
+          <w:rFonts w:hint="cs"/>
+          <w:rtl/>
+          <w:lang w:bidi="fa-IR"/>
+        </w:rPr>
+        <w:t xml:space="preserve"> و </w:t>
+      </w:r>
+      <w:r>
+        <w:rPr>
+          <w:lang w:bidi="fa-IR"/>
+        </w:rPr>
+        <w:t>loop</w:t>
+      </w:r>
+      <w:r>
+        <w:rPr>
+          <w:rFonts w:hint="cs"/>
+          <w:rtl/>
+          <w:lang w:bidi="fa-IR"/>
+        </w:rPr>
+        <w:t xml:space="preserve">، </w:t>
+      </w:r>
+      <w:r>
+        <w:rPr>
+          <w:rFonts w:hint="cs"/>
+          <w:rtl/>
+          <w:lang w:bidi="fa-IR"/>
+        </w:rPr>
+        <w:t xml:space="preserve">تقریبا مانند بخش قبل هستند با این تفاوت که در تابع </w:t>
+      </w:r>
+      <w:r>
+        <w:rPr>
+          <w:lang w:bidi="fa-IR"/>
+        </w:rPr>
+        <w:t>setup</w:t>
+      </w:r>
+      <w:r>
+        <w:rPr>
+          <w:rFonts w:hint="cs"/>
+          <w:rtl/>
+          <w:lang w:bidi="fa-IR"/>
+        </w:rPr>
+        <w:t xml:space="preserve"> میکروکنترلر سعی می کند به </w:t>
+      </w:r>
+      <w:r>
+        <w:rPr>
+          <w:lang w:bidi="fa-IR"/>
+        </w:rPr>
+        <w:t>MQTT Server</w:t>
+      </w:r>
+      <w:r>
+        <w:rPr>
+          <w:rFonts w:hint="cs"/>
+          <w:rtl/>
+          <w:lang w:bidi="fa-IR"/>
+        </w:rPr>
+        <w:t xml:space="preserve"> با استفاده از تابع </w:t>
+      </w:r>
+      <w:proofErr w:type="spellStart"/>
+      <w:r>
+        <w:rPr>
+          <w:lang w:bidi="fa-IR"/>
+        </w:rPr>
+        <w:t>client.connect</w:t>
+      </w:r>
+      <w:proofErr w:type="spellEnd"/>
+      <w:r>
+        <w:rPr>
+          <w:rFonts w:hint="cs"/>
+          <w:rtl/>
+          <w:lang w:bidi="fa-IR"/>
+        </w:rPr>
+        <w:t xml:space="preserve"> و </w:t>
+      </w:r>
+      <w:r>
+        <w:rPr>
+          <w:lang w:bidi="fa-IR"/>
+        </w:rPr>
+        <w:t>token</w:t>
+      </w:r>
+      <w:r>
+        <w:rPr>
+          <w:rFonts w:hint="cs"/>
+          <w:rtl/>
+          <w:lang w:bidi="fa-IR"/>
+        </w:rPr>
+        <w:t xml:space="preserve"> </w:t>
+      </w:r>
+      <w:r>
+        <w:rPr>
+          <w:rFonts w:hint="cs"/>
+          <w:rtl/>
+          <w:lang w:bidi="fa-IR"/>
+        </w:rPr>
+        <w:t xml:space="preserve">ای که از سایت </w:t>
+      </w:r>
+      <w:proofErr w:type="spellStart"/>
+      <w:r>
+        <w:rPr>
+          <w:lang w:bidi="fa-IR"/>
+        </w:rPr>
+        <w:t>ThingsBoard</w:t>
+      </w:r>
+      <w:proofErr w:type="spellEnd"/>
+      <w:r>
+        <w:rPr>
+          <w:rFonts w:hint="cs"/>
+          <w:rtl/>
+          <w:lang w:bidi="fa-IR"/>
+        </w:rPr>
+        <w:t xml:space="preserve"> گرفته است متصل شود و در تاپیک هایی به صورت </w:t>
+      </w:r>
+      <w:r>
+        <w:rPr>
+          <w:lang w:bidi="fa-IR"/>
+        </w:rPr>
+        <w:t>v1/devices/me/</w:t>
+      </w:r>
+      <w:proofErr w:type="spellStart"/>
+      <w:r>
+        <w:rPr>
+          <w:lang w:bidi="fa-IR"/>
+        </w:rPr>
+        <w:t>rpc</w:t>
+      </w:r>
+      <w:proofErr w:type="spellEnd"/>
+      <w:r>
+        <w:rPr>
+          <w:lang w:bidi="fa-IR"/>
+        </w:rPr>
+        <w:t>/request/+</w:t>
+      </w:r>
+      <w:r>
+        <w:rPr>
+          <w:rFonts w:hint="cs"/>
+          <w:rtl/>
+          <w:lang w:bidi="fa-IR"/>
+        </w:rPr>
+        <w:t xml:space="preserve"> با استفاده از تابع </w:t>
+      </w:r>
+      <w:proofErr w:type="spellStart"/>
+      <w:r>
+        <w:rPr>
+          <w:lang w:bidi="fa-IR"/>
+        </w:rPr>
+        <w:t>client.subscribe</w:t>
+      </w:r>
+      <w:proofErr w:type="spellEnd"/>
+      <w:r>
+        <w:rPr>
+          <w:rFonts w:hint="cs"/>
+          <w:rtl/>
+          <w:lang w:bidi="fa-IR"/>
+        </w:rPr>
+        <w:t xml:space="preserve"> مشترک شود و </w:t>
+      </w:r>
+      <w:r>
+        <w:rPr>
+          <w:lang w:bidi="fa-IR"/>
+        </w:rPr>
+        <w:t>subscribe</w:t>
+      </w:r>
+      <w:r>
+        <w:rPr>
+          <w:rFonts w:hint="cs"/>
+          <w:rtl/>
+          <w:lang w:bidi="fa-IR"/>
+        </w:rPr>
+        <w:t xml:space="preserve"> کند. در تاپیک ذکر شده و تاپیک هایی که در ادامه ذکر می شوند، بخش </w:t>
+      </w:r>
+      <w:r>
+        <w:rPr>
+          <w:lang w:bidi="fa-IR"/>
+        </w:rPr>
+        <w:t>me</w:t>
+      </w:r>
+      <w:r>
+        <w:rPr>
+          <w:rFonts w:hint="cs"/>
+          <w:rtl/>
+          <w:lang w:bidi="fa-IR"/>
+        </w:rPr>
+        <w:t xml:space="preserve"> با </w:t>
+      </w:r>
+      <w:r>
+        <w:rPr>
+          <w:lang w:bidi="fa-IR"/>
+        </w:rPr>
+        <w:t>token</w:t>
+      </w:r>
+      <w:r>
+        <w:rPr>
+          <w:rFonts w:hint="cs"/>
+          <w:rtl/>
+          <w:lang w:bidi="fa-IR"/>
+        </w:rPr>
+        <w:t xml:space="preserve"> دستگاه جایگزین می شود. مشترک شدن میکروکنترلر در این تاپیک برای دریافت دستورات سرور است و در واقع سرور در این تاپیک ها دستورات را </w:t>
+      </w:r>
+      <w:r>
+        <w:rPr>
+          <w:lang w:bidi="fa-IR"/>
+        </w:rPr>
+        <w:t>publish</w:t>
+      </w:r>
+      <w:r>
+        <w:rPr>
+          <w:rFonts w:hint="cs"/>
+          <w:rtl/>
+          <w:lang w:bidi="fa-IR"/>
+        </w:rPr>
+        <w:t xml:space="preserve"> می کند. هر زمان سرور چیزی در این تاپیک ها منتشر کند تابع </w:t>
+      </w:r>
+      <w:r>
+        <w:rPr>
+          <w:lang w:bidi="fa-IR"/>
+        </w:rPr>
+        <w:t>callback</w:t>
+      </w:r>
+      <w:r>
+        <w:rPr>
+          <w:rFonts w:hint="cs"/>
+          <w:rtl/>
+          <w:lang w:bidi="fa-IR"/>
+        </w:rPr>
+        <w:t xml:space="preserve"> میکروکنترلر اجرا شده و اقدامات مناسب انجام می شود. هم چنین میکروکنترلر عدم حرکت را </w:t>
+      </w:r>
+      <w:r>
+        <w:rPr>
+          <w:rFonts w:hint="cs"/>
+          <w:rtl/>
+          <w:lang w:bidi="fa-IR"/>
+        </w:rPr>
+        <w:t xml:space="preserve">با استفاده از تابع </w:t>
+      </w:r>
+      <w:proofErr w:type="spellStart"/>
+      <w:r>
+        <w:rPr>
+          <w:lang w:bidi="fa-IR"/>
+        </w:rPr>
+        <w:t>client.publish</w:t>
+      </w:r>
+      <w:proofErr w:type="spellEnd"/>
+      <w:r>
+        <w:rPr>
+          <w:rFonts w:hint="cs"/>
+          <w:rtl/>
+          <w:lang w:bidi="fa-IR"/>
+        </w:rPr>
+        <w:t xml:space="preserve"> </w:t>
+      </w:r>
+      <w:r>
+        <w:rPr>
+          <w:rFonts w:hint="cs"/>
+          <w:rtl/>
+          <w:lang w:bidi="fa-IR"/>
+        </w:rPr>
+        <w:t xml:space="preserve">در تاپیک </w:t>
+      </w:r>
+      <w:r>
+        <w:rPr>
+          <w:lang w:bidi="fa-IR"/>
+        </w:rPr>
+        <w:t>v1/devices/me/telemetry</w:t>
+      </w:r>
+      <w:r>
+        <w:rPr>
+          <w:rFonts w:hint="cs"/>
+          <w:rtl/>
+          <w:lang w:bidi="fa-IR"/>
+        </w:rPr>
+        <w:t xml:space="preserve"> به صورت یک </w:t>
+      </w:r>
+      <w:r>
+        <w:rPr>
+          <w:lang w:bidi="fa-IR"/>
+        </w:rPr>
+        <w:t>document</w:t>
+      </w:r>
+      <w:r>
+        <w:rPr>
+          <w:rFonts w:hint="cs"/>
+          <w:rtl/>
+          <w:lang w:bidi="fa-IR"/>
+        </w:rPr>
+        <w:t xml:space="preserve"> جیسون به صورت </w:t>
+      </w:r>
+      <w:r>
+        <w:rPr>
+          <w:rFonts w:cs="Arial"/>
+          <w:rtl/>
+          <w:lang w:bidi="fa-IR"/>
+        </w:rPr>
+        <w:t>{\"</w:t>
+      </w:r>
+      <w:r>
+        <w:rPr>
+          <w:lang w:bidi="fa-IR"/>
+        </w:rPr>
+        <w:t>timer\":\"timeout</w:t>
+      </w:r>
+      <w:r>
+        <w:rPr>
+          <w:rFonts w:cs="Arial"/>
+          <w:rtl/>
+          <w:lang w:bidi="fa-IR"/>
+        </w:rPr>
+        <w:t>\"}</w:t>
+      </w:r>
+      <w:r>
+        <w:rPr>
+          <w:rFonts w:cs="Arial" w:hint="cs"/>
+          <w:rtl/>
+          <w:lang w:bidi="fa-IR"/>
+        </w:rPr>
+        <w:t xml:space="preserve"> منتشر میکند و سرور در این تاپیک ها قبلا </w:t>
+      </w:r>
+      <w:r>
+        <w:rPr>
+          <w:rFonts w:cs="Arial"/>
+          <w:lang w:bidi="fa-IR"/>
+        </w:rPr>
+        <w:t>subscribe</w:t>
+      </w:r>
+      <w:r>
+        <w:rPr>
+          <w:rFonts w:cs="Arial" w:hint="cs"/>
+          <w:rtl/>
+          <w:lang w:bidi="fa-IR"/>
+        </w:rPr>
+        <w:t xml:space="preserve"> کرده است و این انتقال داده ها بین میکروکنترلرها و سرور توسط </w:t>
+      </w:r>
+      <w:r>
+        <w:rPr>
+          <w:rFonts w:cs="Arial"/>
+          <w:lang w:bidi="fa-IR"/>
+        </w:rPr>
+        <w:t>MQTT Server</w:t>
+      </w:r>
+      <w:r>
+        <w:rPr>
+          <w:rFonts w:cs="Arial" w:hint="cs"/>
+          <w:rtl/>
+          <w:lang w:bidi="fa-IR"/>
+        </w:rPr>
+        <w:t xml:space="preserve"> انجام می شود.</w:t>
+      </w:r>
+    </w:p>
+    <w:p>
+      <w:pPr>
+        <w:bidi/>
+        <w:rPr>
+          <w:rFonts w:hint="cs"/>
           <w:rtl/>
           <w:lang w:bidi="fa-IR"/>
         </w:rPr>
@@ -1640,6 +3766,7 @@
   <w:style w:type="character" w:default="1" w:styleId="DefaultParagraphFont">
     <w:name w:val="Default Paragraph Font"/>
     <w:uiPriority w:val="1"/>
+    <w:semiHidden/>
     <w:unhideWhenUsed/>
   </w:style>
   <w:style w:type="table" w:default="1" w:styleId="TableNormal">
@@ -1953,6 +4080,29 @@
       <w:spacing w:val="5"/>
     </w:rPr>
   </w:style>
+  <w:style w:type="character" w:styleId="Hyperlink">
+    <w:name w:val="Hyperlink"/>
+    <w:basedOn w:val="DefaultParagraphFont"/>
+    <w:uiPriority w:val="99"/>
+    <w:unhideWhenUsed/>
+    <w:rsid w:val="00312051"/>
+    <w:rPr>
+      <w:color w:val="0563C1" w:themeColor="hyperlink"/>
+      <w:u w:val="single"/>
+    </w:rPr>
+  </w:style>
+  <w:style w:type="character" w:styleId="UnresolvedMention">
+    <w:name w:val="Unresolved Mention"/>
+    <w:basedOn w:val="DefaultParagraphFont"/>
+    <w:uiPriority w:val="99"/>
+    <w:semiHidden/>
+    <w:unhideWhenUsed/>
+    <w:rsid w:val="00312051"/>
+    <w:rPr>
+      <w:color w:val="605E5C"/>
+      <w:shd w:val="clear" w:color="auto" w:fill="E1DFDD"/>
+    </w:rPr>
+  </w:style>
 </w:styles>
 </file>
 

</xml_diff>

<commit_message>
adding environments' microcontrollers code explaination
</commit_message>
<xml_diff>
--- a/project report.docx
+++ b/project report.docx
@@ -1387,7 +1387,6 @@
       <w:pPr>
         <w:bidi/>
         <w:rPr>
-          <w:rFonts w:hint="cs"/>
           <w:noProof/>
           <w:rtl/>
           <w:lang w:val="fa-IR" w:bidi="fa-IR"/>
@@ -1984,7 +1983,6 @@
         <w:bidi/>
         <w:spacing w:line="276" w:lineRule="auto"/>
         <w:rPr>
-          <w:rFonts w:hint="cs"/>
           <w:rtl/>
           <w:lang w:bidi="fa-IR"/>
         </w:rPr>
@@ -2264,207 +2262,6 @@
           <w:lang w:bidi="fa-IR"/>
         </w:rPr>
         <w:t xml:space="preserve"> مورد نظر یعنی </w:t>
-      </w:r>
-      <w:r>
-        <w:rPr>
-          <w:lang w:bidi="fa-IR"/>
-        </w:rPr>
-        <w:fldChar w:fldCharType="begin"/>
-      </w:r>
-      <w:r>
-        <w:rPr>
-          <w:lang w:bidi="fa-IR"/>
-        </w:rPr>
-        <w:instrText>HYPERLINK "http://192.168.75.224:5000/sensor-data"</w:instrText>
-      </w:r>
-      <w:r>
-        <w:rPr>
-          <w:lang w:bidi="fa-IR"/>
-        </w:rPr>
-        <w:fldChar w:fldCharType="separate"/>
-      </w:r>
-      <w:r>
-        <w:rPr>
-          <w:rStyle w:val="Hyperlink"/>
-          <w:lang w:bidi="fa-IR"/>
-        </w:rPr>
-        <w:t>http://192.168.75.224:5000/sensor-data</w:t>
-      </w:r>
-      <w:r>
-        <w:rPr>
-          <w:lang w:bidi="fa-IR"/>
-        </w:rPr>
-        <w:fldChar w:fldCharType="end"/>
-      </w:r>
-      <w:r>
-        <w:rPr>
-          <w:rFonts w:hint="cs"/>
-          <w:rtl/>
-          <w:lang w:bidi="fa-IR"/>
-        </w:rPr>
-        <w:t xml:space="preserve"> می زند که آدرس </w:t>
-      </w:r>
-      <w:r>
-        <w:rPr>
-          <w:lang w:bidi="fa-IR"/>
-        </w:rPr>
-        <w:t>IP</w:t>
-      </w:r>
-      <w:r>
-        <w:rPr>
-          <w:rFonts w:hint="cs"/>
-          <w:rtl/>
-          <w:lang w:bidi="fa-IR"/>
-        </w:rPr>
-        <w:t xml:space="preserve"> با </w:t>
-      </w:r>
-      <w:r>
-        <w:rPr>
-          <w:lang w:bidi="fa-IR"/>
-        </w:rPr>
-        <w:t>IP</w:t>
-      </w:r>
-      <w:r>
-        <w:rPr>
-          <w:rFonts w:hint="cs"/>
-          <w:rtl/>
-          <w:lang w:bidi="fa-IR"/>
-        </w:rPr>
-        <w:t xml:space="preserve"> سرور یا نام دامنه آن جایگزین می شود. هم چنین سرور در صورتی که فردی در سایت میزی را رزرو</w:t>
-      </w:r>
-      <w:r>
-        <w:rPr>
-          <w:lang w:bidi="fa-IR"/>
-        </w:rPr>
-        <w:t xml:space="preserve"> </w:t>
-      </w:r>
-      <w:r>
-        <w:rPr>
-          <w:rFonts w:hint="cs"/>
-          <w:rtl/>
-          <w:lang w:bidi="fa-IR"/>
-        </w:rPr>
-        <w:t xml:space="preserve">یا آزاد کند برنامه سرور به آدرس </w:t>
-      </w:r>
-      <w:r>
-        <w:rPr>
-          <w:lang w:bidi="fa-IR"/>
-        </w:rPr>
-        <w:fldChar w:fldCharType="begin"/>
-      </w:r>
-      <w:r>
-        <w:rPr>
-          <w:lang w:bidi="fa-IR"/>
-        </w:rPr>
-        <w:instrText>HYPERLINK "http://microcontroller"</w:instrText>
-      </w:r>
-      <w:r>
-        <w:rPr>
-          <w:lang w:bidi="fa-IR"/>
-        </w:rPr>
-        <w:fldChar w:fldCharType="separate"/>
-      </w:r>
-      <w:r>
-        <w:rPr>
-          <w:rStyle w:val="Hyperlink"/>
-          <w:lang w:bidi="fa-IR"/>
-        </w:rPr>
-        <w:t>http://microcontroller</w:t>
-      </w:r>
-      <w:r>
-        <w:rPr>
-          <w:lang w:bidi="fa-IR"/>
-        </w:rPr>
-        <w:fldChar w:fldCharType="end"/>
-      </w:r>
-      <w:r>
-        <w:rPr>
-          <w:lang w:bidi="fa-IR"/>
-        </w:rPr>
-        <w:t xml:space="preserve"> IP address/reserve</w:t>
-      </w:r>
-      <w:r>
-        <w:rPr>
-          <w:rFonts w:hint="cs"/>
-          <w:rtl/>
-          <w:lang w:bidi="fa-IR"/>
-        </w:rPr>
-        <w:t xml:space="preserve"> و </w:t>
-      </w:r>
-      <w:r>
-        <w:rPr>
-          <w:lang w:bidi="fa-IR"/>
-        </w:rPr>
-        <w:fldChar w:fldCharType="begin"/>
-      </w:r>
-      <w:r>
-        <w:rPr>
-          <w:lang w:bidi="fa-IR"/>
-        </w:rPr>
-        <w:instrText>HYPERLINK "http://microcontroller"</w:instrText>
-      </w:r>
-      <w:r>
-        <w:rPr>
-          <w:lang w:bidi="fa-IR"/>
-        </w:rPr>
-        <w:fldChar w:fldCharType="separate"/>
-      </w:r>
-      <w:r>
-        <w:rPr>
-          <w:rStyle w:val="Hyperlink"/>
-          <w:lang w:bidi="fa-IR"/>
-        </w:rPr>
-        <w:t>http://microcontroller</w:t>
-      </w:r>
-      <w:r>
-        <w:rPr>
-          <w:lang w:bidi="fa-IR"/>
-        </w:rPr>
-        <w:fldChar w:fldCharType="end"/>
-      </w:r>
-      <w:r>
-        <w:rPr>
-          <w:lang w:bidi="fa-IR"/>
-        </w:rPr>
-        <w:t xml:space="preserve"> IP address/release</w:t>
-      </w:r>
-      <w:r>
-        <w:rPr>
-          <w:rFonts w:hint="cs"/>
-          <w:rtl/>
-          <w:lang w:bidi="fa-IR"/>
-        </w:rPr>
-        <w:t xml:space="preserve"> درخواست </w:t>
-      </w:r>
-      <w:r>
-        <w:rPr>
-          <w:lang w:bidi="fa-IR"/>
-        </w:rPr>
-        <w:t>HTTP POST</w:t>
-      </w:r>
-      <w:r>
-        <w:rPr>
-          <w:rFonts w:hint="cs"/>
-          <w:rtl/>
-          <w:lang w:bidi="fa-IR"/>
-        </w:rPr>
-        <w:t xml:space="preserve"> می زند تا میکروکنترلر مقدار متغیر </w:t>
-      </w:r>
-      <w:proofErr w:type="spellStart"/>
-      <w:r>
-        <w:rPr>
-          <w:lang w:bidi="fa-IR"/>
-        </w:rPr>
-        <w:t>deskOccupied</w:t>
-      </w:r>
-      <w:proofErr w:type="spellEnd"/>
-      <w:r>
-        <w:rPr>
-          <w:rFonts w:hint="cs"/>
-          <w:rtl/>
-          <w:lang w:bidi="fa-IR"/>
-        </w:rPr>
-        <w:t xml:space="preserve"> را تغییر دهد. برای ارسال دستور اخطار به میکرو کنترلر، سرور به آدرس </w:t>
       </w:r>
       <w:hyperlink r:id="rId9" w:history="1">
         <w:r>
@@ -2472,11 +2269,210 @@
             <w:rStyle w:val="Hyperlink"/>
             <w:lang w:bidi="fa-IR"/>
           </w:rPr>
-          <w:t>http://microcontroller</w:t>
+          <w:t>http://192.168.75.224:5000/sensor-data</w:t>
         </w:r>
       </w:hyperlink>
       <w:r>
         <w:rPr>
+          <w:rFonts w:hint="cs"/>
+          <w:rtl/>
+          <w:lang w:bidi="fa-IR"/>
+        </w:rPr>
+        <w:t xml:space="preserve"> می زند که آدرس </w:t>
+      </w:r>
+      <w:r>
+        <w:rPr>
+          <w:lang w:bidi="fa-IR"/>
+        </w:rPr>
+        <w:t>IP</w:t>
+      </w:r>
+      <w:r>
+        <w:rPr>
+          <w:rFonts w:hint="cs"/>
+          <w:rtl/>
+          <w:lang w:bidi="fa-IR"/>
+        </w:rPr>
+        <w:t xml:space="preserve"> با </w:t>
+      </w:r>
+      <w:r>
+        <w:rPr>
+          <w:lang w:bidi="fa-IR"/>
+        </w:rPr>
+        <w:t>IP</w:t>
+      </w:r>
+      <w:r>
+        <w:rPr>
+          <w:rFonts w:hint="cs"/>
+          <w:rtl/>
+          <w:lang w:bidi="fa-IR"/>
+        </w:rPr>
+        <w:t xml:space="preserve"> سرور یا نام دامنه آن جایگزین می شود. هم چنین سرور در صورتی که فردی در سایت میزی را رزرو</w:t>
+      </w:r>
+      <w:r>
+        <w:rPr>
+          <w:lang w:bidi="fa-IR"/>
+        </w:rPr>
+        <w:t xml:space="preserve"> </w:t>
+      </w:r>
+      <w:r>
+        <w:rPr>
+          <w:rFonts w:hint="cs"/>
+          <w:rtl/>
+          <w:lang w:bidi="fa-IR"/>
+        </w:rPr>
+        <w:t xml:space="preserve">یا آزاد کند برنامه سرور به آدرس </w:t>
+      </w:r>
+      <w:r>
+        <w:rPr>
+          <w:lang w:bidi="fa-IR"/>
+        </w:rPr>
+        <w:fldChar w:fldCharType="begin"/>
+      </w:r>
+      <w:r>
+        <w:rPr>
+          <w:lang w:bidi="fa-IR"/>
+        </w:rPr>
+        <w:instrText>HYPERLINK "http://microcontroller"</w:instrText>
+      </w:r>
+      <w:r>
+        <w:rPr>
+          <w:lang w:bidi="fa-IR"/>
+        </w:rPr>
+      </w:r>
+      <w:r>
+        <w:rPr>
+          <w:lang w:bidi="fa-IR"/>
+        </w:rPr>
+        <w:fldChar w:fldCharType="separate"/>
+      </w:r>
+      <w:r>
+        <w:rPr>
+          <w:rStyle w:val="Hyperlink"/>
+          <w:lang w:bidi="fa-IR"/>
+        </w:rPr>
+        <w:t>http://microcontroller</w:t>
+      </w:r>
+      <w:r>
+        <w:rPr>
+          <w:lang w:bidi="fa-IR"/>
+        </w:rPr>
+        <w:fldChar w:fldCharType="end"/>
+      </w:r>
+      <w:r>
+        <w:rPr>
+          <w:lang w:bidi="fa-IR"/>
+        </w:rPr>
+        <w:t xml:space="preserve"> IP address/reserve</w:t>
+      </w:r>
+      <w:r>
+        <w:rPr>
+          <w:rFonts w:hint="cs"/>
+          <w:rtl/>
+          <w:lang w:bidi="fa-IR"/>
+        </w:rPr>
+        <w:t xml:space="preserve"> و </w:t>
+      </w:r>
+      <w:r>
+        <w:rPr>
+          <w:lang w:bidi="fa-IR"/>
+        </w:rPr>
+        <w:fldChar w:fldCharType="begin"/>
+      </w:r>
+      <w:r>
+        <w:rPr>
+          <w:lang w:bidi="fa-IR"/>
+        </w:rPr>
+        <w:instrText>HYPERLINK "http://microcontroller"</w:instrText>
+      </w:r>
+      <w:r>
+        <w:rPr>
+          <w:lang w:bidi="fa-IR"/>
+        </w:rPr>
+      </w:r>
+      <w:r>
+        <w:rPr>
+          <w:lang w:bidi="fa-IR"/>
+        </w:rPr>
+        <w:fldChar w:fldCharType="separate"/>
+      </w:r>
+      <w:r>
+        <w:rPr>
+          <w:rStyle w:val="Hyperlink"/>
+          <w:lang w:bidi="fa-IR"/>
+        </w:rPr>
+        <w:t>http://microcontroller</w:t>
+      </w:r>
+      <w:r>
+        <w:rPr>
+          <w:lang w:bidi="fa-IR"/>
+        </w:rPr>
+        <w:fldChar w:fldCharType="end"/>
+      </w:r>
+      <w:r>
+        <w:rPr>
+          <w:lang w:bidi="fa-IR"/>
+        </w:rPr>
+        <w:t xml:space="preserve"> IP address/release</w:t>
+      </w:r>
+      <w:r>
+        <w:rPr>
+          <w:rFonts w:hint="cs"/>
+          <w:rtl/>
+          <w:lang w:bidi="fa-IR"/>
+        </w:rPr>
+        <w:t xml:space="preserve"> درخواست </w:t>
+      </w:r>
+      <w:r>
+        <w:rPr>
+          <w:lang w:bidi="fa-IR"/>
+        </w:rPr>
+        <w:t>HTTP POST</w:t>
+      </w:r>
+      <w:r>
+        <w:rPr>
+          <w:rFonts w:hint="cs"/>
+          <w:rtl/>
+          <w:lang w:bidi="fa-IR"/>
+        </w:rPr>
+        <w:t xml:space="preserve"> می زند تا میکروکنترلر مقدار متغیر </w:t>
+      </w:r>
+      <w:proofErr w:type="spellStart"/>
+      <w:r>
+        <w:rPr>
+          <w:lang w:bidi="fa-IR"/>
+        </w:rPr>
+        <w:t>deskOccupied</w:t>
+      </w:r>
+      <w:proofErr w:type="spellEnd"/>
+      <w:r>
+        <w:rPr>
+          <w:rFonts w:hint="cs"/>
+          <w:rtl/>
+          <w:lang w:bidi="fa-IR"/>
+        </w:rPr>
+        <w:t xml:space="preserve"> را تغییر دهد. برای ارسال دستور اخطار به میکرو کنترلر، سرور به آدرس </w:t>
+      </w:r>
+      <w:r>
+        <w:fldChar w:fldCharType="begin"/>
+      </w:r>
+      <w:r>
+        <w:instrText>HYPERLINK "http://microcontroller"</w:instrText>
+      </w:r>
+      <w:r>
+        <w:fldChar w:fldCharType="separate"/>
+      </w:r>
+      <w:r>
+        <w:rPr>
+          <w:rStyle w:val="Hyperlink"/>
+          <w:lang w:bidi="fa-IR"/>
+        </w:rPr>
+        <w:t>http://microcontroller</w:t>
+      </w:r>
+      <w:r>
+        <w:fldChar w:fldCharType="end"/>
+      </w:r>
+      <w:r>
+        <w:rPr>
           <w:lang w:bidi="fa-IR"/>
         </w:rPr>
         <w:t xml:space="preserve"> IP address/</w:t>
@@ -2503,7 +2499,6 @@
         <w:bidi/>
         <w:spacing w:line="276" w:lineRule="auto"/>
         <w:rPr>
-          <w:rFonts w:hint="cs"/>
           <w:rtl/>
           <w:lang w:bidi="fa-IR"/>
         </w:rPr>
@@ -2550,7 +2545,6 @@
         <w:bidi/>
         <w:spacing w:line="276" w:lineRule="auto"/>
         <w:rPr>
-          <w:rFonts w:hint="cs"/>
           <w:rtl/>
           <w:lang w:bidi="fa-IR"/>
         </w:rPr>
@@ -3020,7 +3014,520 @@
       <w:pPr>
         <w:bidi/>
         <w:rPr>
-          <w:rFonts w:hint="cs"/>
+          <w:b/>
+          <w:bCs/>
+          <w:sz w:val="28"/>
+          <w:szCs w:val="28"/>
+          <w:rtl/>
+          <w:lang w:bidi="fa-IR"/>
+        </w:rPr>
+      </w:pPr>
+      <w:r>
+        <w:rPr>
+          <w:rFonts w:hint="cs"/>
+          <w:b/>
+          <w:bCs/>
+          <w:sz w:val="28"/>
+          <w:szCs w:val="28"/>
+          <w:rtl/>
+          <w:lang w:bidi="fa-IR"/>
+        </w:rPr>
+        <w:t>توضیح کد‌های میکروکنترلر‌های مربوط به پایش متغیر‌های محیطی در یک ناحیه</w:t>
+      </w:r>
+    </w:p>
+    <w:p>
+      <w:pPr>
+        <w:bidi/>
+        <w:rPr>
+          <w:rtl/>
+          <w:lang w:bidi="fa-IR"/>
+        </w:rPr>
+      </w:pPr>
+      <w:r>
+        <w:rPr>
+          <w:rFonts w:hint="cs"/>
+          <w:rtl/>
+          <w:lang w:bidi="fa-IR"/>
+        </w:rPr>
+        <w:t xml:space="preserve">منطق برنامه این میکروکنترلر به این صورت است که متغیرهای محیطی مانند دما و رطوبت و یا کیفیت هوا را با استفاده از سنسورها پایش می کند و اقدامات لازم مانند روشن کردن </w:t>
+      </w:r>
+      <w:r>
+        <w:rPr>
+          <w:lang w:bidi="fa-IR"/>
+        </w:rPr>
+        <w:t>cooler</w:t>
+      </w:r>
+      <w:r>
+        <w:rPr>
+          <w:rFonts w:hint="cs"/>
+          <w:rtl/>
+          <w:lang w:bidi="fa-IR"/>
+        </w:rPr>
+        <w:t xml:space="preserve"> در صورت گرم بودن محیط سالن مطالعه و یا روشن کردن </w:t>
+      </w:r>
+      <w:r>
+        <w:rPr>
+          <w:lang w:bidi="fa-IR"/>
+        </w:rPr>
+        <w:t>heater</w:t>
+      </w:r>
+      <w:r>
+        <w:rPr>
+          <w:rFonts w:hint="cs"/>
+          <w:rtl/>
+          <w:lang w:bidi="fa-IR"/>
+        </w:rPr>
+        <w:t xml:space="preserve"> در صورت سرد بودن محیط را انجام داده و در صورت نیاز وضعیت را به سرور گزارش می کند. در این پروژه ما از یک </w:t>
+      </w:r>
+      <w:r>
+        <w:rPr>
+          <w:lang w:bidi="fa-IR"/>
+        </w:rPr>
+        <w:t>LED</w:t>
+      </w:r>
+      <w:r>
+        <w:rPr>
+          <w:rFonts w:hint="cs"/>
+          <w:rtl/>
+          <w:lang w:bidi="fa-IR"/>
+        </w:rPr>
+        <w:t xml:space="preserve"> سبز رنگ به عنوان </w:t>
+      </w:r>
+      <w:r>
+        <w:rPr>
+          <w:lang w:bidi="fa-IR"/>
+        </w:rPr>
+        <w:t>cooler</w:t>
+      </w:r>
+      <w:r>
+        <w:rPr>
+          <w:rFonts w:hint="cs"/>
+          <w:rtl/>
+          <w:lang w:bidi="fa-IR"/>
+        </w:rPr>
+        <w:t xml:space="preserve"> و یک </w:t>
+      </w:r>
+      <w:r>
+        <w:rPr>
+          <w:lang w:bidi="fa-IR"/>
+        </w:rPr>
+        <w:t>LED</w:t>
+      </w:r>
+      <w:r>
+        <w:rPr>
+          <w:rFonts w:hint="cs"/>
+          <w:rtl/>
+          <w:lang w:bidi="fa-IR"/>
+        </w:rPr>
+        <w:t xml:space="preserve"> قرمز رنگ به عنوان </w:t>
+      </w:r>
+      <w:r>
+        <w:rPr>
+          <w:lang w:bidi="fa-IR"/>
+        </w:rPr>
+        <w:t>heater</w:t>
+      </w:r>
+      <w:r>
+        <w:rPr>
+          <w:rFonts w:hint="cs"/>
+          <w:rtl/>
+          <w:lang w:bidi="fa-IR"/>
+        </w:rPr>
+        <w:t xml:space="preserve"> استفاده کرده ایم که به ترتیب در صورتی که دما بیش از 25 درجه و کمتر از 15 درجه سانتی گراد باشد روشن می شوند. یک وظیفه دیگر میکروکنترلر این است که در صورت تشخیص سر و صدا توسط سنسور صدا آن را به سرور گزارش کند تا سرور به کاربران اخطار دهد.</w:t>
+      </w:r>
+    </w:p>
+    <w:p>
+      <w:pPr>
+        <w:bidi/>
+        <w:rPr>
+          <w:b/>
+          <w:bCs/>
+          <w:rtl/>
+          <w:lang w:bidi="fa-IR"/>
+        </w:rPr>
+      </w:pPr>
+    </w:p>
+    <w:p>
+      <w:pPr>
+        <w:bidi/>
+        <w:rPr>
+          <w:rtl/>
+          <w:lang w:bidi="fa-IR"/>
+        </w:rPr>
+      </w:pPr>
+      <w:r>
+        <w:rPr>
+          <w:rFonts w:hint="cs"/>
+          <w:b/>
+          <w:bCs/>
+          <w:rtl/>
+          <w:lang w:bidi="fa-IR"/>
+        </w:rPr>
+        <w:t xml:space="preserve">روش </w:t>
+      </w:r>
+      <w:r>
+        <w:rPr>
+          <w:b/>
+          <w:bCs/>
+          <w:lang w:bidi="fa-IR"/>
+        </w:rPr>
+        <w:t>HTTP</w:t>
+      </w:r>
+      <w:r>
+        <w:rPr>
+          <w:rFonts w:hint="cs"/>
+          <w:b/>
+          <w:bCs/>
+          <w:rtl/>
+          <w:lang w:bidi="fa-IR"/>
+        </w:rPr>
+        <w:t xml:space="preserve">: </w:t>
+      </w:r>
+      <w:r>
+        <w:rPr>
+          <w:rFonts w:hint="cs"/>
+          <w:rtl/>
+          <w:lang w:bidi="fa-IR"/>
+        </w:rPr>
+        <w:t xml:space="preserve">در ابتدا سعی شده است اکثر متغیرهای برنامه برای جلوگیری از </w:t>
+      </w:r>
+      <w:proofErr w:type="spellStart"/>
+      <w:r>
+        <w:rPr>
+          <w:lang w:bidi="fa-IR"/>
+        </w:rPr>
+        <w:t>stackoverflow</w:t>
+      </w:r>
+      <w:proofErr w:type="spellEnd"/>
+      <w:r>
+        <w:rPr>
+          <w:rFonts w:hint="cs"/>
+          <w:rtl/>
+          <w:lang w:bidi="fa-IR"/>
+        </w:rPr>
+        <w:t xml:space="preserve"> به صورت گلوبال تعریف شوند. </w:t>
+      </w:r>
+      <w:r>
+        <w:rPr>
+          <w:rFonts w:hint="cs"/>
+          <w:rtl/>
+          <w:lang w:bidi="fa-IR"/>
+        </w:rPr>
+        <w:t xml:space="preserve">برای استفاده از سنسورهای دما و رطوبت و کیفیت کنترل هوا به ترتیب از کتابخانه های </w:t>
+      </w:r>
+      <w:proofErr w:type="spellStart"/>
+      <w:r>
+        <w:rPr>
+          <w:lang w:bidi="fa-IR"/>
+        </w:rPr>
+        <w:t>DHT.h</w:t>
+      </w:r>
+      <w:proofErr w:type="spellEnd"/>
+      <w:r>
+        <w:rPr>
+          <w:rFonts w:hint="cs"/>
+          <w:rtl/>
+          <w:lang w:bidi="fa-IR"/>
+        </w:rPr>
+        <w:t xml:space="preserve"> و </w:t>
+      </w:r>
+      <w:r>
+        <w:rPr>
+          <w:lang w:bidi="fa-IR"/>
+        </w:rPr>
+        <w:t>MQ135.h</w:t>
+      </w:r>
+      <w:r>
+        <w:rPr>
+          <w:rFonts w:hint="cs"/>
+          <w:rtl/>
+          <w:lang w:bidi="fa-IR"/>
+        </w:rPr>
+        <w:t xml:space="preserve"> و اشیای کلاسهای </w:t>
+      </w:r>
+      <w:r>
+        <w:rPr>
+          <w:lang w:bidi="fa-IR"/>
+        </w:rPr>
+        <w:t>DHT</w:t>
+      </w:r>
+      <w:r>
+        <w:rPr>
+          <w:rFonts w:hint="cs"/>
+          <w:rtl/>
+          <w:lang w:bidi="fa-IR"/>
+        </w:rPr>
+        <w:t xml:space="preserve"> و </w:t>
+      </w:r>
+      <w:r>
+        <w:rPr>
+          <w:lang w:bidi="fa-IR"/>
+        </w:rPr>
+        <w:t>MQ135</w:t>
+      </w:r>
+      <w:r>
+        <w:rPr>
+          <w:rFonts w:hint="cs"/>
+          <w:rtl/>
+          <w:lang w:bidi="fa-IR"/>
+        </w:rPr>
+        <w:t xml:space="preserve"> استفاده شده است. کتابخانه </w:t>
+      </w:r>
+      <w:r>
+        <w:rPr>
+          <w:lang w:bidi="fa-IR"/>
+        </w:rPr>
+        <w:t>MQ135</w:t>
+      </w:r>
+      <w:r>
+        <w:rPr>
+          <w:rFonts w:hint="cs"/>
+          <w:rtl/>
+          <w:lang w:bidi="fa-IR"/>
+        </w:rPr>
+        <w:t xml:space="preserve"> شامل کدهای کالیبره کردن سنسور کنترل کیفیت هوا می باشد. سپس در تابع </w:t>
+      </w:r>
+      <w:r>
+        <w:rPr>
+          <w:lang w:bidi="fa-IR"/>
+        </w:rPr>
+        <w:t>setup</w:t>
+      </w:r>
+      <w:r>
+        <w:rPr>
+          <w:rFonts w:hint="cs"/>
+          <w:rtl/>
+          <w:lang w:bidi="fa-IR"/>
+        </w:rPr>
+        <w:t xml:space="preserve"> کارهایی مانند راه اندازی ارتباط سریال با کامپیوتر، اتصال به </w:t>
+      </w:r>
+      <w:r>
+        <w:rPr>
+          <w:lang w:bidi="fa-IR"/>
+        </w:rPr>
+        <w:t>Wi-Fi</w:t>
+      </w:r>
+      <w:r>
+        <w:rPr>
+          <w:rFonts w:hint="cs"/>
+          <w:rtl/>
+          <w:lang w:bidi="fa-IR"/>
+        </w:rPr>
+        <w:t xml:space="preserve">، پیکربندی پین ها و سنسورها و وقفه ها انجام شده است. در تابع </w:t>
+      </w:r>
+      <w:r>
+        <w:rPr>
+          <w:lang w:bidi="fa-IR"/>
+        </w:rPr>
+        <w:t>loop</w:t>
+      </w:r>
+      <w:r>
+        <w:rPr>
+          <w:rFonts w:hint="cs"/>
+          <w:rtl/>
+          <w:lang w:bidi="fa-IR"/>
+        </w:rPr>
+        <w:t xml:space="preserve"> مقادیر سنسورهای دما و کنترل کیفیت هوا بررسی شده و اقدامات لازم مانند روشن کردن </w:t>
+      </w:r>
+      <w:r>
+        <w:rPr>
+          <w:lang w:bidi="fa-IR"/>
+        </w:rPr>
+        <w:t>cooler</w:t>
+      </w:r>
+      <w:r>
+        <w:rPr>
+          <w:rFonts w:hint="cs"/>
+          <w:rtl/>
+          <w:lang w:bidi="fa-IR"/>
+        </w:rPr>
+        <w:t xml:space="preserve"> و </w:t>
+      </w:r>
+      <w:r>
+        <w:rPr>
+          <w:lang w:bidi="fa-IR"/>
+        </w:rPr>
+        <w:t>heater</w:t>
+      </w:r>
+      <w:r>
+        <w:rPr>
+          <w:rFonts w:hint="cs"/>
+          <w:rtl/>
+          <w:lang w:bidi="fa-IR"/>
+        </w:rPr>
+        <w:t xml:space="preserve"> انجام می شود. علاوه بر آن در صورتی که سنسور صدا، صدایی را تشخیص دهد یک پالس با لبه پایین رونده تولید کرده و وقفه ای ایجاد میکند. در تابع هندلر وقفه متغیر </w:t>
+      </w:r>
+      <w:proofErr w:type="spellStart"/>
+      <w:r>
+        <w:rPr>
+          <w:lang w:bidi="fa-IR"/>
+        </w:rPr>
+        <w:t>soundDetected</w:t>
+      </w:r>
+      <w:proofErr w:type="spellEnd"/>
+      <w:r>
+        <w:rPr>
+          <w:rFonts w:hint="cs"/>
+          <w:rtl/>
+          <w:lang w:bidi="fa-IR"/>
+        </w:rPr>
+        <w:t xml:space="preserve"> برابر </w:t>
+      </w:r>
+      <w:r>
+        <w:rPr>
+          <w:lang w:bidi="fa-IR"/>
+        </w:rPr>
+        <w:t>true</w:t>
+      </w:r>
+      <w:r>
+        <w:rPr>
+          <w:rFonts w:hint="cs"/>
+          <w:rtl/>
+          <w:lang w:bidi="fa-IR"/>
+        </w:rPr>
+        <w:t xml:space="preserve"> شده و در صورت </w:t>
+      </w:r>
+      <w:r>
+        <w:rPr>
+          <w:lang w:bidi="fa-IR"/>
+        </w:rPr>
+        <w:t xml:space="preserve">true </w:t>
+      </w:r>
+      <w:r>
+        <w:rPr>
+          <w:rFonts w:hint="cs"/>
+          <w:rtl/>
+          <w:lang w:bidi="fa-IR"/>
+        </w:rPr>
+        <w:t xml:space="preserve"> بودن این متغیر در تابع </w:t>
+      </w:r>
+      <w:r>
+        <w:rPr>
+          <w:lang w:bidi="fa-IR"/>
+        </w:rPr>
+        <w:t>loop</w:t>
+      </w:r>
+      <w:r>
+        <w:rPr>
+          <w:rFonts w:hint="cs"/>
+          <w:rtl/>
+          <w:lang w:bidi="fa-IR"/>
+        </w:rPr>
+        <w:t xml:space="preserve"> گزارش وضعیت به سرور با ارسال درخواست </w:t>
+      </w:r>
+      <w:r>
+        <w:rPr>
+          <w:lang w:bidi="fa-IR"/>
+        </w:rPr>
+        <w:t>HTTP POST</w:t>
+      </w:r>
+      <w:r>
+        <w:rPr>
+          <w:rFonts w:hint="cs"/>
+          <w:rtl/>
+          <w:lang w:bidi="fa-IR"/>
+        </w:rPr>
+        <w:t xml:space="preserve"> به </w:t>
+      </w:r>
+      <w:hyperlink r:id="rId10" w:history="1">
+        <w:r>
+          <w:rPr>
+            <w:rStyle w:val="Hyperlink"/>
+            <w:lang w:bidi="fa-IR"/>
+          </w:rPr>
+          <w:t>http://192.168.75.224:5000/sensor-data</w:t>
+        </w:r>
+      </w:hyperlink>
+      <w:r>
+        <w:rPr>
+          <w:rFonts w:hint="cs"/>
+          <w:rtl/>
+          <w:lang w:bidi="fa-IR"/>
+        </w:rPr>
+        <w:t xml:space="preserve"> انجام می شود. </w:t>
+      </w:r>
+    </w:p>
+    <w:p>
+      <w:pPr>
+        <w:bidi/>
+        <w:rPr>
+          <w:rFonts w:hint="cs"/>
+          <w:rtl/>
+          <w:lang w:bidi="fa-IR"/>
+        </w:rPr>
+      </w:pPr>
+      <w:r>
+        <w:rPr>
+          <w:rFonts w:hint="cs"/>
+          <w:b/>
+          <w:bCs/>
+          <w:rtl/>
+          <w:lang w:bidi="fa-IR"/>
+        </w:rPr>
+        <w:t xml:space="preserve">روش </w:t>
+      </w:r>
+      <w:r>
+        <w:rPr>
+          <w:b/>
+          <w:bCs/>
+          <w:lang w:bidi="fa-IR"/>
+        </w:rPr>
+        <w:t>MQTT</w:t>
+      </w:r>
+      <w:r>
+        <w:rPr>
+          <w:rFonts w:hint="cs"/>
+          <w:b/>
+          <w:bCs/>
+          <w:rtl/>
+          <w:lang w:bidi="fa-IR"/>
+        </w:rPr>
+        <w:t xml:space="preserve">: </w:t>
+      </w:r>
+      <w:r>
+        <w:rPr>
+          <w:rFonts w:hint="cs"/>
+          <w:rtl/>
+          <w:lang w:bidi="fa-IR"/>
+        </w:rPr>
+        <w:t xml:space="preserve">این روش هم از نظر انتشار یا اشتراک در تاپیک ها دقیقا مشابه روش </w:t>
+      </w:r>
+      <w:r>
+        <w:rPr>
+          <w:lang w:bidi="fa-IR"/>
+        </w:rPr>
+        <w:t>MQTT</w:t>
+      </w:r>
+      <w:r>
+        <w:rPr>
+          <w:rFonts w:hint="cs"/>
+          <w:rtl/>
+          <w:lang w:bidi="fa-IR"/>
+        </w:rPr>
+        <w:t xml:space="preserve"> در میکروکنترلرهای میزها است. سایر موارد مانند کدهای </w:t>
+      </w:r>
+      <w:r>
+        <w:rPr>
+          <w:lang w:bidi="fa-IR"/>
+        </w:rPr>
+        <w:t>HTTP</w:t>
+      </w:r>
+      <w:r>
+        <w:rPr>
+          <w:rFonts w:hint="cs"/>
+          <w:rtl/>
+          <w:lang w:bidi="fa-IR"/>
+        </w:rPr>
+        <w:t xml:space="preserve"> است که در بالا توضیح داده شده است.</w:t>
+      </w:r>
+    </w:p>
+    <w:p>
+      <w:pPr>
+        <w:bidi/>
+        <w:rPr>
+          <w:rFonts w:hint="cs"/>
+          <w:b/>
+          <w:bCs/>
           <w:rtl/>
           <w:lang w:bidi="fa-IR"/>
         </w:rPr>

</xml_diff>